<commit_message>
Fix box positionings and anchors in FichaRenovaçãoIterable.docx
</commit_message>
<xml_diff>
--- a/src/core/document_generators/FichaRenovaçãoIterable.docx
+++ b/src/core/document_generators/FichaRenovaçãoIterable.docx
@@ -1,66 +1,48 @@
 
 <file path=word/document.xml><?xml version="1.0" encoding="utf-8"?>
-<w:document xmlns:o="urn:schemas-microsoft-com:office:office" xmlns:r="http://schemas.openxmlformats.org/officeDocument/2006/relationships" xmlns:v="urn:schemas-microsoft-com:vml" xmlns:w="http://schemas.openxmlformats.org/wordprocessingml/2006/main" xmlns:w10="urn:schemas-microsoft-com:office:word" xmlns:wp="http://schemas.openxmlformats.org/drawingml/2006/wordprocessingDrawing" xmlns:wps="http://schemas.microsoft.com/office/word/2010/wordprocessingShape" xmlns:wpg="http://schemas.microsoft.com/office/word/2010/wordprocessingGroup" xmlns:mc="http://schemas.openxmlformats.org/markup-compatibility/2006" xmlns:wp14="http://schemas.microsoft.com/office/word/2010/wordprocessingDrawing" xmlns:w14="http://schemas.microsoft.com/office/word/2010/wordml" mc:Ignorable="w14 wp14">
+<w:document xmlns:wpc="http://schemas.microsoft.com/office/word/2010/wordprocessingCanvas" xmlns:cx="http://schemas.microsoft.com/office/drawing/2014/chartex" xmlns:cx1="http://schemas.microsoft.com/office/drawing/2015/9/8/chartex" xmlns:cx2="http://schemas.microsoft.com/office/drawing/2015/10/21/chartex" xmlns:cx3="http://schemas.microsoft.com/office/drawing/2016/5/9/chartex" xmlns:cx4="http://schemas.microsoft.com/office/drawing/2016/5/10/chartex" xmlns:cx5="http://schemas.microsoft.com/office/drawing/2016/5/11/chartex" xmlns:cx6="http://schemas.microsoft.com/office/drawing/2016/5/12/chartex" xmlns:cx7="http://schemas.microsoft.com/office/drawing/2016/5/13/chartex" xmlns:cx8="http://schemas.microsoft.com/office/drawing/2016/5/14/chartex" xmlns:mc="http://schemas.openxmlformats.org/markup-compatibility/2006" xmlns:aink="http://schemas.microsoft.com/office/drawing/2016/ink" xmlns:am3d="http://schemas.microsoft.com/office/drawing/2017/model3d" xmlns:o="urn:schemas-microsoft-com:office:office" xmlns:oel="http://schemas.microsoft.com/office/2019/extlst" xmlns:r="http://schemas.openxmlformats.org/officeDocument/2006/relationships" xmlns:m="http://schemas.openxmlformats.org/officeDocument/2006/math" xmlns:v="urn:schemas-microsoft-com:vml" xmlns:wp14="http://schemas.microsoft.com/office/word/2010/wordprocessingDrawing" xmlns:wp="http://schemas.openxmlformats.org/drawingml/2006/wordprocessingDrawing" xmlns:w10="urn:schemas-microsoft-com:office:word" xmlns:w="http://schemas.openxmlformats.org/wordprocessingml/2006/main" xmlns:w14="http://schemas.microsoft.com/office/word/2010/wordml" xmlns:w15="http://schemas.microsoft.com/office/word/2012/wordml" xmlns:w16cex="http://schemas.microsoft.com/office/word/2018/wordml/cex" xmlns:w16cid="http://schemas.microsoft.com/office/word/2016/wordml/cid" xmlns:w16="http://schemas.microsoft.com/office/word/2018/wordml" xmlns:w16sdtdh="http://schemas.microsoft.com/office/word/2020/wordml/sdtdatahash" xmlns:w16se="http://schemas.microsoft.com/office/word/2015/wordml/symex" xmlns:wpg="http://schemas.microsoft.com/office/word/2010/wordprocessingGroup" xmlns:wpi="http://schemas.microsoft.com/office/word/2010/wordprocessingInk" xmlns:wne="http://schemas.microsoft.com/office/word/2006/wordml" xmlns:wps="http://schemas.microsoft.com/office/word/2010/wordprocessingShape" mc:Ignorable="w14 w15 w16se w16cid w16 w16cex w16sdtdh wp14">
   <w:body>
     <w:p>
       <w:pPr>
-        <w:pStyle w:val="Normal"/>
-        <w:spacing w:lineRule="auto" w:line="240" w:before="0" w:after="0"/>
-        <w:ind w:left="-567" w:hanging="0"/>
-        <w:rPr/>
+        <w:spacing w:after="0" w:line="240" w:lineRule="auto"/>
+        <w:ind w:left="-567"/>
       </w:pPr>
       <w:r>
-        <w:rPr/>
         <w:t xml:space="preserve"> </w:t>
       </w:r>
-      <w:bookmarkStart w:id="0" w:name="_GoBack"/>
-      <w:bookmarkEnd w:id="0"/>
-    </w:p>
-    <w:p>
-      <w:pPr>
-        <w:pStyle w:val="Normal"/>
-        <w:spacing w:lineRule="auto" w:line="240" w:before="0" w:after="0"/>
-        <w:ind w:left="-567" w:hanging="0"/>
-        <w:rPr/>
+    </w:p>
+    <w:p>
+      <w:pPr>
+        <w:spacing w:after="0" w:line="240" w:lineRule="auto"/>
+        <w:ind w:left="-567"/>
       </w:pPr>
       <w:r>
-        <w:rPr/>
         <w:t>${CLONEME}</w:t>
       </w:r>
     </w:p>
     <w:p>
       <w:pPr>
-        <w:pStyle w:val="Normal"/>
-        <w:spacing w:lineRule="auto" w:line="240" w:before="0" w:after="0"/>
-        <w:rPr/>
+        <w:spacing w:after="0" w:line="240" w:lineRule="auto"/>
+      </w:pPr>
+    </w:p>
+    <w:p>
+      <w:pPr>
+        <w:spacing w:after="0" w:line="240" w:lineRule="auto"/>
+      </w:pPr>
+    </w:p>
+    <w:p>
+      <w:pPr>
+        <w:spacing w:after="0" w:line="240" w:lineRule="auto"/>
+        <w:ind w:left="-567"/>
       </w:pPr>
       <w:r>
-        <w:rPr/>
-      </w:r>
-    </w:p>
-    <w:p>
-      <w:pPr>
-        <w:pStyle w:val="Normal"/>
-        <w:spacing w:lineRule="auto" w:line="240" w:before="0" w:after="0"/>
-        <w:rPr/>
-      </w:pPr>
-      <w:r>
-        <w:rPr/>
-      </w:r>
-    </w:p>
-    <w:p>
-      <w:pPr>
-        <w:pStyle w:val="Normal"/>
-        <w:spacing w:lineRule="auto" w:line="240" w:before="0" w:after="0"/>
-        <w:ind w:left="-567" w:hanging="0"/>
-        <w:rPr/>
-      </w:pPr>
-      <w:r>
-        <w:rPr/>
+        <w:rPr>
+          <w:noProof/>
+        </w:rPr>
         <mc:AlternateContent>
           <mc:Choice Requires="wps">
             <w:drawing>
-              <wp:anchor behindDoc="0" distT="0" distB="0" distL="0" distR="0" simplePos="0" locked="0" layoutInCell="1" allowOverlap="1" relativeHeight="6" wp14:anchorId="3978DCE4">
+              <wp:anchor distT="16510" distB="15240" distL="16510" distR="15240" simplePos="0" relativeHeight="11" behindDoc="0" locked="0" layoutInCell="0" allowOverlap="1" wp14:anchorId="2E8EF81B" wp14:editId="3DD0FCD3">
                 <wp:simplePos x="0" y="0"/>
                 <wp:positionH relativeFrom="column">
                   <wp:posOffset>-537210</wp:posOffset>
@@ -69,9 +51,10 @@
                   <wp:posOffset>1497330</wp:posOffset>
                 </wp:positionV>
                 <wp:extent cx="6195695" cy="6119495"/>
-                <wp:effectExtent l="19050" t="19050" r="19050" b="19050"/>
+                <wp:effectExtent l="16510" t="16510" r="15240" b="15240"/>
                 <wp:wrapNone/>
                 <wp:docPr id="1" name="Retângulo 7"/>
+                <wp:cNvGraphicFramePr/>
                 <a:graphic xmlns:a="http://schemas.openxmlformats.org/drawingml/2006/main">
                   <a:graphicData uri="http://schemas.microsoft.com/office/word/2010/wordprocessingShape">
                     <wps:wsp>
@@ -79,13 +62,13 @@
                       <wps:spPr>
                         <a:xfrm>
                           <a:off x="0" y="0"/>
-                          <a:ext cx="6195240" cy="6118920"/>
+                          <a:ext cx="6195600" cy="6119640"/>
                         </a:xfrm>
                         <a:prstGeom prst="rect">
                           <a:avLst/>
                         </a:prstGeom>
                         <a:solidFill>
-                          <a:srgbClr val="ffffff"/>
+                          <a:srgbClr val="FFFFFF"/>
                         </a:solidFill>
                         <a:ln w="31680">
                           <a:solidFill>
@@ -95,9 +78,15 @@
                         </a:ln>
                       </wps:spPr>
                       <wps:style>
-                        <a:lnRef idx="0"/>
-                        <a:fillRef idx="0"/>
-                        <a:effectRef idx="0"/>
+                        <a:lnRef idx="0">
+                          <a:scrgbClr r="0" g="0" b="0"/>
+                        </a:lnRef>
+                        <a:fillRef idx="0">
+                          <a:scrgbClr r="0" g="0" b="0"/>
+                        </a:fillRef>
+                        <a:effectRef idx="0">
+                          <a:scrgbClr r="0" g="0" b="0"/>
+                        </a:effectRef>
                         <a:fontRef idx="minor"/>
                       </wps:style>
                       <wps:txbx>
@@ -105,10 +94,9 @@
                           <w:p>
                             <w:pPr>
                               <w:pStyle w:val="Contedodamoldura"/>
-                              <w:spacing w:lineRule="auto" w:line="360" w:before="0" w:after="0"/>
+                              <w:spacing w:after="0" w:line="360" w:lineRule="auto"/>
                               <w:jc w:val="both"/>
                               <w:rPr>
-                                <w:b/>
                                 <w:b/>
                                 <w:sz w:val="28"/>
                                 <w:szCs w:val="28"/>
@@ -126,7 +114,7 @@
                           <w:p>
                             <w:pPr>
                               <w:pStyle w:val="Contedodamoldura"/>
-                              <w:spacing w:lineRule="auto" w:line="360" w:before="0" w:after="0"/>
+                              <w:spacing w:after="0" w:line="360" w:lineRule="auto"/>
                               <w:jc w:val="both"/>
                               <w:rPr>
                                 <w:sz w:val="24"/>
@@ -135,7 +123,6 @@
                             </w:pPr>
                             <w:r>
                               <w:rPr>
-                                <w:color w:val="00000A"/>
                                 <w:sz w:val="24"/>
                                 <w:szCs w:val="24"/>
                               </w:rPr>
@@ -145,24 +132,18 @@
                           <w:p>
                             <w:pPr>
                               <w:pStyle w:val="Contedodamoldura"/>
-                              <w:spacing w:lineRule="auto" w:line="360" w:before="0" w:after="0"/>
+                              <w:spacing w:after="0" w:line="360" w:lineRule="auto"/>
                               <w:jc w:val="both"/>
                               <w:rPr>
                                 <w:sz w:val="24"/>
                                 <w:szCs w:val="24"/>
                               </w:rPr>
                             </w:pPr>
-                            <w:r>
-                              <w:rPr>
-                                <w:sz w:val="24"/>
-                                <w:szCs w:val="24"/>
-                              </w:rPr>
-                            </w:r>
                           </w:p>
                           <w:p>
                             <w:pPr>
                               <w:pStyle w:val="Contedodamoldura"/>
-                              <w:spacing w:lineRule="auto" w:line="360" w:before="0" w:after="0"/>
+                              <w:spacing w:after="0" w:line="360" w:lineRule="auto"/>
                               <w:jc w:val="both"/>
                               <w:rPr>
                                 <w:sz w:val="24"/>
@@ -178,18 +159,35 @@
                             </w:r>
                             <w:r>
                               <w:rPr>
-                                <w:color w:val="00000A"/>
                                 <w:sz w:val="24"/>
                                 <w:szCs w:val="24"/>
                                 <w:u w:val="single"/>
                               </w:rPr>
-                              <w:t>${grupo_anterior}</w:t>
+                              <w:t>${</w:t>
+                            </w:r>
+                            <w:proofErr w:type="spellStart"/>
+                            <w:r>
+                              <w:rPr>
+                                <w:sz w:val="24"/>
+                                <w:szCs w:val="24"/>
+                                <w:u w:val="single"/>
+                              </w:rPr>
+                              <w:t>grupo_anterior</w:t>
+                            </w:r>
+                            <w:proofErr w:type="spellEnd"/>
+                            <w:r>
+                              <w:rPr>
+                                <w:sz w:val="24"/>
+                                <w:szCs w:val="24"/>
+                                <w:u w:val="single"/>
+                              </w:rPr>
+                              <w:t>}</w:t>
                             </w:r>
                           </w:p>
                           <w:p>
                             <w:pPr>
                               <w:pStyle w:val="Contedodamoldura"/>
-                              <w:spacing w:lineRule="auto" w:line="360" w:before="0" w:after="0"/>
+                              <w:spacing w:after="0" w:line="360" w:lineRule="auto"/>
                               <w:jc w:val="both"/>
                               <w:rPr>
                                 <w:sz w:val="24"/>
@@ -205,7 +203,6 @@
                             </w:r>
                             <w:r>
                               <w:rPr>
-                                <w:color w:val="00000A"/>
                                 <w:sz w:val="24"/>
                                 <w:szCs w:val="24"/>
                                 <w:u w:val="single"/>
@@ -216,7 +213,7 @@
                           <w:p>
                             <w:pPr>
                               <w:pStyle w:val="Contedodamoldura"/>
-                              <w:spacing w:lineRule="auto" w:line="360" w:before="0" w:after="0"/>
+                              <w:spacing w:after="0" w:line="360" w:lineRule="auto"/>
                               <w:jc w:val="both"/>
                               <w:rPr>
                                 <w:sz w:val="24"/>
@@ -242,7 +239,7 @@
                           <w:p>
                             <w:pPr>
                               <w:pStyle w:val="Contedodamoldura"/>
-                              <w:spacing w:lineRule="auto" w:line="360" w:before="0" w:after="0"/>
+                              <w:spacing w:after="0" w:line="360" w:lineRule="auto"/>
                               <w:jc w:val="both"/>
                               <w:rPr>
                                 <w:sz w:val="24"/>
@@ -258,32 +255,64 @@
                             </w:r>
                             <w:r>
                               <w:rPr>
-                                <w:color w:val="00000A"/>
                                 <w:sz w:val="24"/>
                                 <w:szCs w:val="24"/>
                                 <w:u w:val="single"/>
                               </w:rPr>
-                              <w:t>${cod_postal}</w:t>
-                            </w:r>
-                            <w:r>
-                              <w:rPr>
-                                <w:sz w:val="24"/>
-                                <w:szCs w:val="24"/>
-                              </w:rPr>
-                              <w:t xml:space="preserve">    Telefone/Telemóvel : </w:t>
-                            </w:r>
-                            <w:r>
-                              <w:rPr>
-                                <w:color w:val="00000A"/>
+                              <w:t>${</w:t>
+                            </w:r>
+                            <w:proofErr w:type="spellStart"/>
+                            <w:r>
+                              <w:rPr>
                                 <w:sz w:val="24"/>
                                 <w:szCs w:val="24"/>
                                 <w:u w:val="single"/>
                               </w:rPr>
+                              <w:t>cod_</w:t>
+                            </w:r>
+                            <w:proofErr w:type="gramStart"/>
+                            <w:r>
+                              <w:rPr>
+                                <w:sz w:val="24"/>
+                                <w:szCs w:val="24"/>
+                                <w:u w:val="single"/>
+                              </w:rPr>
+                              <w:t>postal</w:t>
+                            </w:r>
+                            <w:proofErr w:type="spellEnd"/>
+                            <w:r>
+                              <w:rPr>
+                                <w:sz w:val="24"/>
+                                <w:szCs w:val="24"/>
+                                <w:u w:val="single"/>
+                              </w:rPr>
+                              <w:t>}</w:t>
+                            </w:r>
+                            <w:r>
+                              <w:rPr>
+                                <w:sz w:val="24"/>
+                                <w:szCs w:val="24"/>
+                              </w:rPr>
+                              <w:t xml:space="preserve">   </w:t>
+                            </w:r>
+                            <w:proofErr w:type="gramEnd"/>
+                            <w:r>
+                              <w:rPr>
+                                <w:sz w:val="24"/>
+                                <w:szCs w:val="24"/>
+                              </w:rPr>
+                              <w:t xml:space="preserve"> Telefone/Telemóvel : </w:t>
+                            </w:r>
+                            <w:r>
+                              <w:rPr>
+                                <w:sz w:val="24"/>
+                                <w:szCs w:val="24"/>
+                                <w:u w:val="single"/>
+                              </w:rPr>
                               <w:t>${telefone}</w:t>
                             </w:r>
                             <w:r>
                               <w:rPr>
-                                <w:color w:val="00000A"/>
                                 <w:sz w:val="24"/>
                                 <w:szCs w:val="24"/>
                               </w:rPr>
@@ -291,7 +320,6 @@
                             </w:r>
                             <w:r>
                               <w:rPr>
-                                <w:color w:val="00000A"/>
                                 <w:sz w:val="24"/>
                                 <w:szCs w:val="24"/>
                                 <w:u w:val="single"/>
@@ -302,7 +330,7 @@
                           <w:p>
                             <w:pPr>
                               <w:pStyle w:val="Contedodamoldura"/>
-                              <w:spacing w:lineRule="auto" w:line="360" w:before="0" w:after="0"/>
+                              <w:spacing w:after="0" w:line="360" w:lineRule="auto"/>
                               <w:jc w:val="both"/>
                               <w:rPr>
                                 <w:sz w:val="24"/>
@@ -318,21 +346,47 @@
                             </w:r>
                             <w:r>
                               <w:rPr>
-                                <w:color w:val="00000A"/>
                                 <w:sz w:val="24"/>
                                 <w:szCs w:val="24"/>
                                 <w:u w:val="single"/>
                               </w:rPr>
-                              <w:t>${data_nasc}</w:t>
-                            </w:r>
-                            <w:r>
-                              <w:rPr>
-                                <w:color w:val="00000A"/>
+                              <w:t>${</w:t>
+                            </w:r>
+                            <w:proofErr w:type="spellStart"/>
+                            <w:r>
+                              <w:rPr>
+                                <w:sz w:val="24"/>
+                                <w:szCs w:val="24"/>
+                                <w:u w:val="single"/>
+                              </w:rPr>
+                              <w:t>data_</w:t>
+                            </w:r>
+                            <w:proofErr w:type="gramStart"/>
+                            <w:r>
+                              <w:rPr>
+                                <w:sz w:val="24"/>
+                                <w:szCs w:val="24"/>
+                                <w:u w:val="single"/>
+                              </w:rPr>
+                              <w:t>nasc</w:t>
+                            </w:r>
+                            <w:proofErr w:type="spellEnd"/>
+                            <w:r>
+                              <w:rPr>
+                                <w:sz w:val="24"/>
+                                <w:szCs w:val="24"/>
+                                <w:u w:val="single"/>
+                              </w:rPr>
+                              <w:t>}</w:t>
+                            </w:r>
+                            <w:r>
+                              <w:rPr>
                                 <w:sz w:val="24"/>
                                 <w:szCs w:val="24"/>
                               </w:rPr>
                               <w:t xml:space="preserve">   </w:t>
                             </w:r>
+                            <w:proofErr w:type="gramEnd"/>
                             <w:r>
                               <w:rPr>
                                 <w:sz w:val="24"/>
@@ -342,12 +396,29 @@
                             </w:r>
                             <w:r>
                               <w:rPr>
-                                <w:color w:val="00000A"/>
                                 <w:sz w:val="24"/>
                                 <w:szCs w:val="24"/>
                                 <w:u w:val="single"/>
                               </w:rPr>
-                              <w:t>${local_nasc}</w:t>
+                              <w:t>${</w:t>
+                            </w:r>
+                            <w:proofErr w:type="spellStart"/>
+                            <w:r>
+                              <w:rPr>
+                                <w:sz w:val="24"/>
+                                <w:szCs w:val="24"/>
+                                <w:u w:val="single"/>
+                              </w:rPr>
+                              <w:t>local_nasc</w:t>
+                            </w:r>
+                            <w:proofErr w:type="spellEnd"/>
+                            <w:r>
+                              <w:rPr>
+                                <w:sz w:val="24"/>
+                                <w:szCs w:val="24"/>
+                                <w:u w:val="single"/>
+                              </w:rPr>
+                              <w:t>}</w:t>
                             </w:r>
                             <w:r>
                               <w:rPr>
@@ -358,7 +429,6 @@
                             </w:r>
                             <w:r>
                               <w:rPr>
-                                <w:color w:val="00000A"/>
                                 <w:sz w:val="24"/>
                                 <w:szCs w:val="24"/>
                                 <w:u w:val="single"/>
@@ -376,7 +446,7 @@
                           <w:p>
                             <w:pPr>
                               <w:pStyle w:val="Contedodamoldura"/>
-                              <w:spacing w:lineRule="auto" w:line="360" w:before="0" w:after="0"/>
+                              <w:spacing w:after="0" w:line="360" w:lineRule="auto"/>
                               <w:jc w:val="both"/>
                               <w:rPr>
                                 <w:sz w:val="24"/>
@@ -392,12 +462,29 @@
                             </w:r>
                             <w:r>
                               <w:rPr>
-                                <w:color w:val="00000A"/>
                                 <w:sz w:val="24"/>
                                 <w:szCs w:val="24"/>
                                 <w:u w:val="single"/>
                               </w:rPr>
-                              <w:t>${irmaos}</w:t>
+                              <w:t>${</w:t>
+                            </w:r>
+                            <w:proofErr w:type="spellStart"/>
+                            <w:r>
+                              <w:rPr>
+                                <w:sz w:val="24"/>
+                                <w:szCs w:val="24"/>
+                                <w:u w:val="single"/>
+                              </w:rPr>
+                              <w:t>irmaos</w:t>
+                            </w:r>
+                            <w:proofErr w:type="spellEnd"/>
+                            <w:r>
+                              <w:rPr>
+                                <w:sz w:val="24"/>
+                                <w:szCs w:val="24"/>
+                                <w:u w:val="single"/>
+                              </w:rPr>
+                              <w:t>}</w:t>
                             </w:r>
                             <w:r>
                               <w:rPr>
@@ -405,13 +492,24 @@
                                 <w:szCs w:val="24"/>
                               </w:rPr>
                               <w:tab/>
+                            </w:r>
+                            <w:r>
+                              <w:rPr>
+                                <w:sz w:val="24"/>
+                                <w:szCs w:val="24"/>
+                              </w:rPr>
                               <w:tab/>
+                            </w:r>
+                            <w:r>
+                              <w:rPr>
+                                <w:sz w:val="24"/>
+                                <w:szCs w:val="24"/>
+                              </w:rPr>
                               <w:tab/>
                               <w:t xml:space="preserve">É escuteiro/a:  </w:t>
                             </w:r>
                             <w:r>
                               <w:rPr>
-                                <w:color w:val="00000A"/>
                                 <w:sz w:val="24"/>
                                 <w:szCs w:val="24"/>
                                 <w:u w:val="single"/>
@@ -422,7 +520,7 @@
                           <w:p>
                             <w:pPr>
                               <w:pStyle w:val="Contedodamoldura"/>
-                              <w:spacing w:lineRule="auto" w:line="360" w:before="0" w:after="0"/>
+                              <w:spacing w:after="0" w:line="360" w:lineRule="auto"/>
                               <w:jc w:val="both"/>
                               <w:rPr>
                                 <w:sz w:val="24"/>
@@ -438,7 +536,6 @@
                             </w:r>
                             <w:r>
                               <w:rPr>
-                                <w:color w:val="00000A"/>
                                 <w:sz w:val="24"/>
                                 <w:szCs w:val="24"/>
                                 <w:u w:val="single"/>
@@ -451,17 +548,40 @@
                                 <w:szCs w:val="24"/>
                               </w:rPr>
                               <w:tab/>
+                            </w:r>
+                            <w:r>
+                              <w:rPr>
+                                <w:sz w:val="24"/>
+                                <w:szCs w:val="24"/>
+                              </w:rPr>
                               <w:tab/>
                               <w:t xml:space="preserve">Primeira Comunhão (sim/não): </w:t>
                             </w:r>
                             <w:r>
                               <w:rPr>
-                                <w:color w:val="00000A"/>
                                 <w:sz w:val="24"/>
                                 <w:szCs w:val="24"/>
                                 <w:u w:val="single"/>
                               </w:rPr>
-                              <w:t>${comunhao}</w:t>
+                              <w:t>${</w:t>
+                            </w:r>
+                            <w:proofErr w:type="spellStart"/>
+                            <w:r>
+                              <w:rPr>
+                                <w:sz w:val="24"/>
+                                <w:szCs w:val="24"/>
+                                <w:u w:val="single"/>
+                              </w:rPr>
+                              <w:t>comunhao</w:t>
+                            </w:r>
+                            <w:proofErr w:type="spellEnd"/>
+                            <w:r>
+                              <w:rPr>
+                                <w:sz w:val="24"/>
+                                <w:szCs w:val="24"/>
+                                <w:u w:val="single"/>
+                              </w:rPr>
+                              <w:t>}</w:t>
                             </w:r>
                             <w:r>
                               <w:rPr>
@@ -474,24 +594,18 @@
                           <w:p>
                             <w:pPr>
                               <w:pStyle w:val="Contedodamoldura"/>
-                              <w:spacing w:lineRule="auto" w:line="360" w:before="0" w:after="0"/>
+                              <w:spacing w:after="0" w:line="360" w:lineRule="auto"/>
                               <w:jc w:val="both"/>
                               <w:rPr>
                                 <w:sz w:val="24"/>
                                 <w:szCs w:val="24"/>
                               </w:rPr>
                             </w:pPr>
-                            <w:r>
-                              <w:rPr>
-                                <w:sz w:val="24"/>
-                                <w:szCs w:val="24"/>
-                              </w:rPr>
-                            </w:r>
                           </w:p>
                           <w:p>
                             <w:pPr>
                               <w:pStyle w:val="Contedodamoldura"/>
-                              <w:spacing w:lineRule="auto" w:line="360" w:before="0" w:after="0"/>
+                              <w:spacing w:after="0" w:line="360" w:lineRule="auto"/>
                               <w:jc w:val="both"/>
                               <w:rPr>
                                 <w:sz w:val="24"/>
@@ -507,7 +621,6 @@
                             </w:r>
                             <w:r>
                               <w:rPr>
-                                <w:color w:val="00000A"/>
                                 <w:sz w:val="24"/>
                                 <w:szCs w:val="24"/>
                                 <w:u w:val="single"/>
@@ -518,7 +631,7 @@
                           <w:p>
                             <w:pPr>
                               <w:pStyle w:val="Contedodamoldura"/>
-                              <w:spacing w:lineRule="auto" w:line="360" w:before="0" w:after="0"/>
+                              <w:spacing w:after="0" w:line="360" w:lineRule="auto"/>
                               <w:jc w:val="both"/>
                               <w:rPr>
                                 <w:sz w:val="24"/>
@@ -536,7 +649,7 @@
                           <w:p>
                             <w:pPr>
                               <w:pStyle w:val="Contedodamoldura"/>
-                              <w:spacing w:lineRule="auto" w:line="360" w:before="0" w:after="0"/>
+                              <w:spacing w:after="0" w:line="360" w:lineRule="auto"/>
                               <w:jc w:val="both"/>
                               <w:rPr>
                                 <w:sz w:val="24"/>
@@ -552,7 +665,6 @@
                             </w:r>
                             <w:r>
                               <w:rPr>
-                                <w:color w:val="00000A"/>
                                 <w:sz w:val="24"/>
                                 <w:szCs w:val="24"/>
                                 <w:u w:val="single"/>
@@ -563,28 +675,19 @@
                           <w:p>
                             <w:pPr>
                               <w:pStyle w:val="Contedodamoldura"/>
-                              <w:spacing w:lineRule="auto" w:line="360" w:before="0" w:after="0"/>
-                              <w:rPr>
-                                <w:b/>
+                              <w:spacing w:after="0" w:line="360" w:lineRule="auto"/>
+                              <w:rPr>
                                 <w:b/>
                                 <w:sz w:val="10"/>
                                 <w:szCs w:val="10"/>
                               </w:rPr>
                             </w:pPr>
-                            <w:r>
-                              <w:rPr>
-                                <w:b/>
-                                <w:sz w:val="10"/>
-                                <w:szCs w:val="10"/>
-                              </w:rPr>
-                            </w:r>
                           </w:p>
                           <w:p>
                             <w:pPr>
                               <w:pStyle w:val="Contedodamoldura"/>
-                              <w:spacing w:lineRule="auto" w:line="360" w:before="0" w:after="0"/>
-                              <w:rPr>
-                                <w:b/>
+                              <w:spacing w:after="0" w:line="360" w:lineRule="auto"/>
+                              <w:rPr>
                                 <w:b/>
                                 <w:sz w:val="21"/>
                                 <w:szCs w:val="21"/>
@@ -592,15 +695,12 @@
                             </w:pPr>
                             <w:r>
                               <w:rPr>
-                                <w:rFonts w:eastAsia="Calibri" w:cs=""/>
+                                <w:rFonts w:eastAsia="Calibri"/>
                                 <w:b/>
-                                <w:color w:val="00000A"/>
-                                <w:kern w:val="0"/>
                                 <w:sz w:val="21"/>
                                 <w:szCs w:val="21"/>
-                                <w:lang w:val="pt-PT" w:eastAsia="en-US" w:bidi="ar-SA"/>
-                              </w:rPr>
-                              <w:t>A</w:t>
+                              </w:rPr>
+                              <w:t xml:space="preserve">          A</w:t>
                             </w:r>
                             <w:r>
                               <w:rPr>
@@ -617,26 +717,17 @@
                               <w:jc w:val="both"/>
                               <w:rPr>
                                 <w:b/>
-                                <w:b/>
                                 <w:sz w:val="21"/>
                                 <w:szCs w:val="21"/>
                               </w:rPr>
                             </w:pPr>
-                            <w:r>
-                              <w:rPr>
-                                <w:b/>
-                                <w:sz w:val="21"/>
-                                <w:szCs w:val="21"/>
-                              </w:rPr>
-                            </w:r>
                           </w:p>
                           <w:p>
                             <w:pPr>
                               <w:pStyle w:val="Contedodamoldura"/>
-                              <w:spacing w:lineRule="auto" w:line="240" w:before="0" w:after="0"/>
+                              <w:spacing w:after="0" w:line="240" w:lineRule="auto"/>
                               <w:jc w:val="both"/>
                               <w:rPr>
-                                <w:b/>
                                 <w:b/>
                                 <w:sz w:val="21"/>
                                 <w:szCs w:val="21"/>
@@ -654,9 +745,7 @@
                           <w:p>
                             <w:pPr>
                               <w:pStyle w:val="Contedodamoldura"/>
-                              <w:spacing w:before="0" w:after="200"/>
                               <w:jc w:val="both"/>
-                              <w:rPr/>
                             </w:pPr>
                             <w:r>
                               <w:rPr>
@@ -683,7 +772,7 @@
                           </w:p>
                         </w:txbxContent>
                       </wps:txbx>
-                      <wps:bodyPr>
+                      <wps:bodyPr anchor="t">
                         <a:noAutofit/>
                       </wps:bodyPr>
                     </wps:wsp>
@@ -694,19 +783,15 @@
           </mc:Choice>
           <mc:Fallback>
             <w:pict>
-              <v:rect id="shape_0" ID="Retângulo 7" fillcolor="white" stroked="t" style="position:absolute;margin-left:-42.3pt;margin-top:117.9pt;width:487.75pt;height:481.75pt;mso-position-vertical-relative:page" wp14:anchorId="3978DCE4">
-                <w10:wrap type="square"/>
-                <v:fill o:detectmouseclick="t" type="solid" color2="black"/>
-                <v:stroke color="black" weight="31680" joinstyle="miter" endcap="flat"/>
+              <v:rect w14:anchorId="2E8EF81B" id="Retângulo 7" o:spid="_x0000_s1026" style="position:absolute;left:0;text-align:left;margin-left:-42.3pt;margin-top:117.9pt;width:487.85pt;height:481.85pt;z-index:11;visibility:visible;mso-wrap-style:square;mso-wrap-distance-left:1.3pt;mso-wrap-distance-top:1.3pt;mso-wrap-distance-right:1.2pt;mso-wrap-distance-bottom:1.2pt;mso-position-horizontal:absolute;mso-position-horizontal-relative:text;mso-position-vertical:absolute;mso-position-vertical-relative:page;v-text-anchor:top" o:gfxdata="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" o:allowincell="f" strokeweight=".88mm">
                 <v:textbox>
                   <w:txbxContent>
                     <w:p>
                       <w:pPr>
                         <w:pStyle w:val="Contedodamoldura"/>
-                        <w:spacing w:lineRule="auto" w:line="360" w:before="0" w:after="0"/>
+                        <w:spacing w:after="0" w:line="360" w:lineRule="auto"/>
                         <w:jc w:val="both"/>
                         <w:rPr>
-                          <w:b/>
                           <w:b/>
                           <w:sz w:val="28"/>
                           <w:szCs w:val="28"/>
@@ -724,7 +809,7 @@
                     <w:p>
                       <w:pPr>
                         <w:pStyle w:val="Contedodamoldura"/>
-                        <w:spacing w:lineRule="auto" w:line="360" w:before="0" w:after="0"/>
+                        <w:spacing w:after="0" w:line="360" w:lineRule="auto"/>
                         <w:jc w:val="both"/>
                         <w:rPr>
                           <w:sz w:val="24"/>
@@ -733,7 +818,6 @@
                       </w:pPr>
                       <w:r>
                         <w:rPr>
-                          <w:color w:val="00000A"/>
                           <w:sz w:val="24"/>
                           <w:szCs w:val="24"/>
                         </w:rPr>
@@ -743,24 +827,18 @@
                     <w:p>
                       <w:pPr>
                         <w:pStyle w:val="Contedodamoldura"/>
-                        <w:spacing w:lineRule="auto" w:line="360" w:before="0" w:after="0"/>
+                        <w:spacing w:after="0" w:line="360" w:lineRule="auto"/>
                         <w:jc w:val="both"/>
                         <w:rPr>
                           <w:sz w:val="24"/>
                           <w:szCs w:val="24"/>
                         </w:rPr>
                       </w:pPr>
-                      <w:r>
-                        <w:rPr>
-                          <w:sz w:val="24"/>
-                          <w:szCs w:val="24"/>
-                        </w:rPr>
-                      </w:r>
                     </w:p>
                     <w:p>
                       <w:pPr>
                         <w:pStyle w:val="Contedodamoldura"/>
-                        <w:spacing w:lineRule="auto" w:line="360" w:before="0" w:after="0"/>
+                        <w:spacing w:after="0" w:line="360" w:lineRule="auto"/>
                         <w:jc w:val="both"/>
                         <w:rPr>
                           <w:sz w:val="24"/>
@@ -776,18 +854,35 @@
                       </w:r>
                       <w:r>
                         <w:rPr>
-                          <w:color w:val="00000A"/>
                           <w:sz w:val="24"/>
                           <w:szCs w:val="24"/>
                           <w:u w:val="single"/>
                         </w:rPr>
-                        <w:t>${grupo_anterior}</w:t>
+                        <w:t>${</w:t>
+                      </w:r>
+                      <w:proofErr w:type="spellStart"/>
+                      <w:r>
+                        <w:rPr>
+                          <w:sz w:val="24"/>
+                          <w:szCs w:val="24"/>
+                          <w:u w:val="single"/>
+                        </w:rPr>
+                        <w:t>grupo_anterior</w:t>
+                      </w:r>
+                      <w:proofErr w:type="spellEnd"/>
+                      <w:r>
+                        <w:rPr>
+                          <w:sz w:val="24"/>
+                          <w:szCs w:val="24"/>
+                          <w:u w:val="single"/>
+                        </w:rPr>
+                        <w:t>}</w:t>
                       </w:r>
                     </w:p>
                     <w:p>
                       <w:pPr>
                         <w:pStyle w:val="Contedodamoldura"/>
-                        <w:spacing w:lineRule="auto" w:line="360" w:before="0" w:after="0"/>
+                        <w:spacing w:after="0" w:line="360" w:lineRule="auto"/>
                         <w:jc w:val="both"/>
                         <w:rPr>
                           <w:sz w:val="24"/>
@@ -803,7 +898,6 @@
                       </w:r>
                       <w:r>
                         <w:rPr>
-                          <w:color w:val="00000A"/>
                           <w:sz w:val="24"/>
                           <w:szCs w:val="24"/>
                           <w:u w:val="single"/>
@@ -814,7 +908,7 @@
                     <w:p>
                       <w:pPr>
                         <w:pStyle w:val="Contedodamoldura"/>
-                        <w:spacing w:lineRule="auto" w:line="360" w:before="0" w:after="0"/>
+                        <w:spacing w:after="0" w:line="360" w:lineRule="auto"/>
                         <w:jc w:val="both"/>
                         <w:rPr>
                           <w:sz w:val="24"/>
@@ -840,7 +934,7 @@
                     <w:p>
                       <w:pPr>
                         <w:pStyle w:val="Contedodamoldura"/>
-                        <w:spacing w:lineRule="auto" w:line="360" w:before="0" w:after="0"/>
+                        <w:spacing w:after="0" w:line="360" w:lineRule="auto"/>
                         <w:jc w:val="both"/>
                         <w:rPr>
                           <w:sz w:val="24"/>
@@ -856,32 +950,64 @@
                       </w:r>
                       <w:r>
                         <w:rPr>
-                          <w:color w:val="00000A"/>
                           <w:sz w:val="24"/>
                           <w:szCs w:val="24"/>
                           <w:u w:val="single"/>
                         </w:rPr>
-                        <w:t>${cod_postal}</w:t>
-                      </w:r>
-                      <w:r>
-                        <w:rPr>
-                          <w:sz w:val="24"/>
-                          <w:szCs w:val="24"/>
-                        </w:rPr>
-                        <w:t xml:space="preserve">    Telefone/Telemóvel : </w:t>
-                      </w:r>
-                      <w:r>
-                        <w:rPr>
-                          <w:color w:val="00000A"/>
+                        <w:t>${</w:t>
+                      </w:r>
+                      <w:proofErr w:type="spellStart"/>
+                      <w:r>
+                        <w:rPr>
                           <w:sz w:val="24"/>
                           <w:szCs w:val="24"/>
                           <w:u w:val="single"/>
                         </w:rPr>
+                        <w:t>cod_</w:t>
+                      </w:r>
+                      <w:proofErr w:type="gramStart"/>
+                      <w:r>
+                        <w:rPr>
+                          <w:sz w:val="24"/>
+                          <w:szCs w:val="24"/>
+                          <w:u w:val="single"/>
+                        </w:rPr>
+                        <w:t>postal</w:t>
+                      </w:r>
+                      <w:proofErr w:type="spellEnd"/>
+                      <w:r>
+                        <w:rPr>
+                          <w:sz w:val="24"/>
+                          <w:szCs w:val="24"/>
+                          <w:u w:val="single"/>
+                        </w:rPr>
+                        <w:t>}</w:t>
+                      </w:r>
+                      <w:r>
+                        <w:rPr>
+                          <w:sz w:val="24"/>
+                          <w:szCs w:val="24"/>
+                        </w:rPr>
+                        <w:t xml:space="preserve">   </w:t>
+                      </w:r>
+                      <w:proofErr w:type="gramEnd"/>
+                      <w:r>
+                        <w:rPr>
+                          <w:sz w:val="24"/>
+                          <w:szCs w:val="24"/>
+                        </w:rPr>
+                        <w:t xml:space="preserve"> Telefone/Telemóvel : </w:t>
+                      </w:r>
+                      <w:r>
+                        <w:rPr>
+                          <w:sz w:val="24"/>
+                          <w:szCs w:val="24"/>
+                          <w:u w:val="single"/>
+                        </w:rPr>
                         <w:t>${telefone}</w:t>
                       </w:r>
                       <w:r>
                         <w:rPr>
-                          <w:color w:val="00000A"/>
                           <w:sz w:val="24"/>
                           <w:szCs w:val="24"/>
                         </w:rPr>
@@ -889,7 +1015,6 @@
                       </w:r>
                       <w:r>
                         <w:rPr>
-                          <w:color w:val="00000A"/>
                           <w:sz w:val="24"/>
                           <w:szCs w:val="24"/>
                           <w:u w:val="single"/>
@@ -900,7 +1025,7 @@
                     <w:p>
                       <w:pPr>
                         <w:pStyle w:val="Contedodamoldura"/>
-                        <w:spacing w:lineRule="auto" w:line="360" w:before="0" w:after="0"/>
+                        <w:spacing w:after="0" w:line="360" w:lineRule="auto"/>
                         <w:jc w:val="both"/>
                         <w:rPr>
                           <w:sz w:val="24"/>
@@ -916,21 +1041,47 @@
                       </w:r>
                       <w:r>
                         <w:rPr>
-                          <w:color w:val="00000A"/>
                           <w:sz w:val="24"/>
                           <w:szCs w:val="24"/>
                           <w:u w:val="single"/>
                         </w:rPr>
-                        <w:t>${data_nasc}</w:t>
-                      </w:r>
-                      <w:r>
-                        <w:rPr>
-                          <w:color w:val="00000A"/>
+                        <w:t>${</w:t>
+                      </w:r>
+                      <w:proofErr w:type="spellStart"/>
+                      <w:r>
+                        <w:rPr>
+                          <w:sz w:val="24"/>
+                          <w:szCs w:val="24"/>
+                          <w:u w:val="single"/>
+                        </w:rPr>
+                        <w:t>data_</w:t>
+                      </w:r>
+                      <w:proofErr w:type="gramStart"/>
+                      <w:r>
+                        <w:rPr>
+                          <w:sz w:val="24"/>
+                          <w:szCs w:val="24"/>
+                          <w:u w:val="single"/>
+                        </w:rPr>
+                        <w:t>nasc</w:t>
+                      </w:r>
+                      <w:proofErr w:type="spellEnd"/>
+                      <w:r>
+                        <w:rPr>
+                          <w:sz w:val="24"/>
+                          <w:szCs w:val="24"/>
+                          <w:u w:val="single"/>
+                        </w:rPr>
+                        <w:t>}</w:t>
+                      </w:r>
+                      <w:r>
+                        <w:rPr>
                           <w:sz w:val="24"/>
                           <w:szCs w:val="24"/>
                         </w:rPr>
                         <w:t xml:space="preserve">   </w:t>
                       </w:r>
+                      <w:proofErr w:type="gramEnd"/>
                       <w:r>
                         <w:rPr>
                           <w:sz w:val="24"/>
@@ -940,12 +1091,29 @@
                       </w:r>
                       <w:r>
                         <w:rPr>
-                          <w:color w:val="00000A"/>
                           <w:sz w:val="24"/>
                           <w:szCs w:val="24"/>
                           <w:u w:val="single"/>
                         </w:rPr>
-                        <w:t>${local_nasc}</w:t>
+                        <w:t>${</w:t>
+                      </w:r>
+                      <w:proofErr w:type="spellStart"/>
+                      <w:r>
+                        <w:rPr>
+                          <w:sz w:val="24"/>
+                          <w:szCs w:val="24"/>
+                          <w:u w:val="single"/>
+                        </w:rPr>
+                        <w:t>local_nasc</w:t>
+                      </w:r>
+                      <w:proofErr w:type="spellEnd"/>
+                      <w:r>
+                        <w:rPr>
+                          <w:sz w:val="24"/>
+                          <w:szCs w:val="24"/>
+                          <w:u w:val="single"/>
+                        </w:rPr>
+                        <w:t>}</w:t>
                       </w:r>
                       <w:r>
                         <w:rPr>
@@ -956,7 +1124,6 @@
                       </w:r>
                       <w:r>
                         <w:rPr>
-                          <w:color w:val="00000A"/>
                           <w:sz w:val="24"/>
                           <w:szCs w:val="24"/>
                           <w:u w:val="single"/>
@@ -974,7 +1141,7 @@
                     <w:p>
                       <w:pPr>
                         <w:pStyle w:val="Contedodamoldura"/>
-                        <w:spacing w:lineRule="auto" w:line="360" w:before="0" w:after="0"/>
+                        <w:spacing w:after="0" w:line="360" w:lineRule="auto"/>
                         <w:jc w:val="both"/>
                         <w:rPr>
                           <w:sz w:val="24"/>
@@ -990,12 +1157,29 @@
                       </w:r>
                       <w:r>
                         <w:rPr>
-                          <w:color w:val="00000A"/>
                           <w:sz w:val="24"/>
                           <w:szCs w:val="24"/>
                           <w:u w:val="single"/>
                         </w:rPr>
-                        <w:t>${irmaos}</w:t>
+                        <w:t>${</w:t>
+                      </w:r>
+                      <w:proofErr w:type="spellStart"/>
+                      <w:r>
+                        <w:rPr>
+                          <w:sz w:val="24"/>
+                          <w:szCs w:val="24"/>
+                          <w:u w:val="single"/>
+                        </w:rPr>
+                        <w:t>irmaos</w:t>
+                      </w:r>
+                      <w:proofErr w:type="spellEnd"/>
+                      <w:r>
+                        <w:rPr>
+                          <w:sz w:val="24"/>
+                          <w:szCs w:val="24"/>
+                          <w:u w:val="single"/>
+                        </w:rPr>
+                        <w:t>}</w:t>
                       </w:r>
                       <w:r>
                         <w:rPr>
@@ -1003,13 +1187,24 @@
                           <w:szCs w:val="24"/>
                         </w:rPr>
                         <w:tab/>
+                      </w:r>
+                      <w:r>
+                        <w:rPr>
+                          <w:sz w:val="24"/>
+                          <w:szCs w:val="24"/>
+                        </w:rPr>
                         <w:tab/>
+                      </w:r>
+                      <w:r>
+                        <w:rPr>
+                          <w:sz w:val="24"/>
+                          <w:szCs w:val="24"/>
+                        </w:rPr>
                         <w:tab/>
                         <w:t xml:space="preserve">É escuteiro/a:  </w:t>
                       </w:r>
                       <w:r>
                         <w:rPr>
-                          <w:color w:val="00000A"/>
                           <w:sz w:val="24"/>
                           <w:szCs w:val="24"/>
                           <w:u w:val="single"/>
@@ -1020,7 +1215,7 @@
                     <w:p>
                       <w:pPr>
                         <w:pStyle w:val="Contedodamoldura"/>
-                        <w:spacing w:lineRule="auto" w:line="360" w:before="0" w:after="0"/>
+                        <w:spacing w:after="0" w:line="360" w:lineRule="auto"/>
                         <w:jc w:val="both"/>
                         <w:rPr>
                           <w:sz w:val="24"/>
@@ -1036,7 +1231,6 @@
                       </w:r>
                       <w:r>
                         <w:rPr>
-                          <w:color w:val="00000A"/>
                           <w:sz w:val="24"/>
                           <w:szCs w:val="24"/>
                           <w:u w:val="single"/>
@@ -1049,17 +1243,40 @@
                           <w:szCs w:val="24"/>
                         </w:rPr>
                         <w:tab/>
+                      </w:r>
+                      <w:r>
+                        <w:rPr>
+                          <w:sz w:val="24"/>
+                          <w:szCs w:val="24"/>
+                        </w:rPr>
                         <w:tab/>
                         <w:t xml:space="preserve">Primeira Comunhão (sim/não): </w:t>
                       </w:r>
                       <w:r>
                         <w:rPr>
-                          <w:color w:val="00000A"/>
                           <w:sz w:val="24"/>
                           <w:szCs w:val="24"/>
                           <w:u w:val="single"/>
                         </w:rPr>
-                        <w:t>${comunhao}</w:t>
+                        <w:t>${</w:t>
+                      </w:r>
+                      <w:proofErr w:type="spellStart"/>
+                      <w:r>
+                        <w:rPr>
+                          <w:sz w:val="24"/>
+                          <w:szCs w:val="24"/>
+                          <w:u w:val="single"/>
+                        </w:rPr>
+                        <w:t>comunhao</w:t>
+                      </w:r>
+                      <w:proofErr w:type="spellEnd"/>
+                      <w:r>
+                        <w:rPr>
+                          <w:sz w:val="24"/>
+                          <w:szCs w:val="24"/>
+                          <w:u w:val="single"/>
+                        </w:rPr>
+                        <w:t>}</w:t>
                       </w:r>
                       <w:r>
                         <w:rPr>
@@ -1072,24 +1289,18 @@
                     <w:p>
                       <w:pPr>
                         <w:pStyle w:val="Contedodamoldura"/>
-                        <w:spacing w:lineRule="auto" w:line="360" w:before="0" w:after="0"/>
+                        <w:spacing w:after="0" w:line="360" w:lineRule="auto"/>
                         <w:jc w:val="both"/>
                         <w:rPr>
                           <w:sz w:val="24"/>
                           <w:szCs w:val="24"/>
                         </w:rPr>
                       </w:pPr>
-                      <w:r>
-                        <w:rPr>
-                          <w:sz w:val="24"/>
-                          <w:szCs w:val="24"/>
-                        </w:rPr>
-                      </w:r>
                     </w:p>
                     <w:p>
                       <w:pPr>
                         <w:pStyle w:val="Contedodamoldura"/>
-                        <w:spacing w:lineRule="auto" w:line="360" w:before="0" w:after="0"/>
+                        <w:spacing w:after="0" w:line="360" w:lineRule="auto"/>
                         <w:jc w:val="both"/>
                         <w:rPr>
                           <w:sz w:val="24"/>
@@ -1105,7 +1316,6 @@
                       </w:r>
                       <w:r>
                         <w:rPr>
-                          <w:color w:val="00000A"/>
                           <w:sz w:val="24"/>
                           <w:szCs w:val="24"/>
                           <w:u w:val="single"/>
@@ -1116,7 +1326,7 @@
                     <w:p>
                       <w:pPr>
                         <w:pStyle w:val="Contedodamoldura"/>
-                        <w:spacing w:lineRule="auto" w:line="360" w:before="0" w:after="0"/>
+                        <w:spacing w:after="0" w:line="360" w:lineRule="auto"/>
                         <w:jc w:val="both"/>
                         <w:rPr>
                           <w:sz w:val="24"/>
@@ -1134,7 +1344,7 @@
                     <w:p>
                       <w:pPr>
                         <w:pStyle w:val="Contedodamoldura"/>
-                        <w:spacing w:lineRule="auto" w:line="360" w:before="0" w:after="0"/>
+                        <w:spacing w:after="0" w:line="360" w:lineRule="auto"/>
                         <w:jc w:val="both"/>
                         <w:rPr>
                           <w:sz w:val="24"/>
@@ -1150,7 +1360,6 @@
                       </w:r>
                       <w:r>
                         <w:rPr>
-                          <w:color w:val="00000A"/>
                           <w:sz w:val="24"/>
                           <w:szCs w:val="24"/>
                           <w:u w:val="single"/>
@@ -1161,28 +1370,19 @@
                     <w:p>
                       <w:pPr>
                         <w:pStyle w:val="Contedodamoldura"/>
-                        <w:spacing w:lineRule="auto" w:line="360" w:before="0" w:after="0"/>
-                        <w:rPr>
-                          <w:b/>
+                        <w:spacing w:after="0" w:line="360" w:lineRule="auto"/>
+                        <w:rPr>
                           <w:b/>
                           <w:sz w:val="10"/>
                           <w:szCs w:val="10"/>
                         </w:rPr>
                       </w:pPr>
-                      <w:r>
-                        <w:rPr>
-                          <w:b/>
-                          <w:sz w:val="10"/>
-                          <w:szCs w:val="10"/>
-                        </w:rPr>
-                      </w:r>
                     </w:p>
                     <w:p>
                       <w:pPr>
                         <w:pStyle w:val="Contedodamoldura"/>
-                        <w:spacing w:lineRule="auto" w:line="360" w:before="0" w:after="0"/>
-                        <w:rPr>
-                          <w:b/>
+                        <w:spacing w:after="0" w:line="360" w:lineRule="auto"/>
+                        <w:rPr>
                           <w:b/>
                           <w:sz w:val="21"/>
                           <w:szCs w:val="21"/>
@@ -1190,15 +1390,12 @@
                       </w:pPr>
                       <w:r>
                         <w:rPr>
-                          <w:rFonts w:eastAsia="Calibri" w:cs=""/>
+                          <w:rFonts w:eastAsia="Calibri"/>
                           <w:b/>
-                          <w:color w:val="00000A"/>
-                          <w:kern w:val="0"/>
                           <w:sz w:val="21"/>
                           <w:szCs w:val="21"/>
-                          <w:lang w:val="pt-PT" w:eastAsia="en-US" w:bidi="ar-SA"/>
-                        </w:rPr>
-                        <w:t>A</w:t>
+                        </w:rPr>
+                        <w:t xml:space="preserve">          A</w:t>
                       </w:r>
                       <w:r>
                         <w:rPr>
@@ -1215,26 +1412,17 @@
                         <w:jc w:val="both"/>
                         <w:rPr>
                           <w:b/>
-                          <w:b/>
                           <w:sz w:val="21"/>
                           <w:szCs w:val="21"/>
                         </w:rPr>
                       </w:pPr>
-                      <w:r>
-                        <w:rPr>
-                          <w:b/>
-                          <w:sz w:val="21"/>
-                          <w:szCs w:val="21"/>
-                        </w:rPr>
-                      </w:r>
                     </w:p>
                     <w:p>
                       <w:pPr>
                         <w:pStyle w:val="Contedodamoldura"/>
-                        <w:spacing w:lineRule="auto" w:line="240" w:before="0" w:after="0"/>
+                        <w:spacing w:after="0" w:line="240" w:lineRule="auto"/>
                         <w:jc w:val="both"/>
                         <w:rPr>
-                          <w:b/>
                           <w:b/>
                           <w:sz w:val="21"/>
                           <w:szCs w:val="21"/>
@@ -1252,9 +1440,7 @@
                     <w:p>
                       <w:pPr>
                         <w:pStyle w:val="Contedodamoldura"/>
-                        <w:spacing w:before="0" w:after="200"/>
                         <w:jc w:val="both"/>
-                        <w:rPr/>
                       </w:pPr>
                       <w:r>
                         <w:rPr>
@@ -1281,6 +1467,7 @@
                     </w:p>
                   </w:txbxContent>
                 </v:textbox>
+                <w10:wrap anchory="page"/>
               </v:rect>
             </w:pict>
           </mc:Fallback>
@@ -1289,28 +1476,29 @@
     </w:p>
     <w:p>
       <w:pPr>
-        <w:pStyle w:val="Normal"/>
-        <w:spacing w:lineRule="auto" w:line="240" w:before="0" w:after="0"/>
-        <w:ind w:left="-567" w:hanging="0"/>
-        <w:rPr/>
+        <w:spacing w:after="0" w:line="240" w:lineRule="auto"/>
+        <w:ind w:left="-567"/>
       </w:pPr>
       <w:r>
-        <w:rPr/>
+        <w:rPr>
+          <w:noProof/>
+        </w:rPr>
         <mc:AlternateContent>
           <mc:Choice Requires="wps">
             <w:drawing>
-              <wp:anchor behindDoc="0" distT="0" distB="0" distL="0" distR="0" simplePos="0" locked="0" layoutInCell="1" allowOverlap="1" relativeHeight="9" wp14:anchorId="6BB4C338">
+              <wp:anchor distT="5080" distB="5080" distL="5080" distR="5080" simplePos="0" relativeHeight="17" behindDoc="0" locked="0" layoutInCell="0" allowOverlap="1" wp14:anchorId="157FFC67" wp14:editId="5E7B7DE0">
                 <wp:simplePos x="0" y="0"/>
                 <wp:positionH relativeFrom="column">
-                  <wp:posOffset>4482465</wp:posOffset>
+                  <wp:posOffset>4311015</wp:posOffset>
                 </wp:positionH>
                 <wp:positionV relativeFrom="page">
-                  <wp:posOffset>2813050</wp:posOffset>
+                  <wp:posOffset>1857375</wp:posOffset>
                 </wp:positionV>
-                <wp:extent cx="1080770" cy="1158875"/>
-                <wp:effectExtent l="0" t="0" r="28575" b="19685"/>
+                <wp:extent cx="1080770" cy="1123315"/>
+                <wp:effectExtent l="0" t="0" r="24130" b="19685"/>
                 <wp:wrapNone/>
                 <wp:docPr id="3" name="Caixa de texto 8"/>
+                <wp:cNvGraphicFramePr/>
                 <a:graphic xmlns:a="http://schemas.openxmlformats.org/drawingml/2006/main">
                   <a:graphicData uri="http://schemas.microsoft.com/office/word/2010/wordprocessingShape">
                     <wps:wsp>
@@ -1318,13 +1506,13 @@
                       <wps:spPr>
                         <a:xfrm>
                           <a:off x="0" y="0"/>
-                          <a:ext cx="1080000" cy="1158120"/>
+                          <a:ext cx="1080770" cy="1123315"/>
                         </a:xfrm>
                         <a:prstGeom prst="rect">
                           <a:avLst/>
                         </a:prstGeom>
                         <a:solidFill>
-                          <a:srgbClr val="ffffff"/>
+                          <a:srgbClr val="FFFFFF"/>
                         </a:solidFill>
                         <a:ln w="9360">
                           <a:solidFill>
@@ -1334,9 +1522,15 @@
                         </a:ln>
                       </wps:spPr>
                       <wps:style>
-                        <a:lnRef idx="0"/>
-                        <a:fillRef idx="0"/>
-                        <a:effectRef idx="0"/>
+                        <a:lnRef idx="0">
+                          <a:scrgbClr r="0" g="0" b="0"/>
+                        </a:lnRef>
+                        <a:fillRef idx="0">
+                          <a:scrgbClr r="0" g="0" b="0"/>
+                        </a:fillRef>
+                        <a:effectRef idx="0">
+                          <a:scrgbClr r="0" g="0" b="0"/>
+                        </a:effectRef>
                         <a:fontRef idx="minor"/>
                       </wps:style>
                       <wps:txbx>
@@ -1344,22 +1538,17 @@
                           <w:p>
                             <w:pPr>
                               <w:pStyle w:val="Contedodamoldura"/>
-                              <w:spacing w:lineRule="auto" w:line="240" w:before="0" w:after="0"/>
+                              <w:spacing w:after="0" w:line="240" w:lineRule="auto"/>
                               <w:jc w:val="center"/>
                               <w:rPr>
                                 <w:color w:val="000000"/>
                               </w:rPr>
                             </w:pPr>
-                            <w:r>
-                              <w:rPr>
-                                <w:color w:val="000000"/>
-                              </w:rPr>
-                            </w:r>
                           </w:p>
                           <w:p>
                             <w:pPr>
                               <w:pStyle w:val="Contedodamoldura"/>
-                              <w:spacing w:lineRule="auto" w:line="240" w:before="0" w:after="0"/>
+                              <w:spacing w:after="0" w:line="240" w:lineRule="auto"/>
                               <w:jc w:val="center"/>
                               <w:rPr>
                                 <w:color w:val="000000"/>
@@ -1375,7 +1564,7 @@
                           <w:p>
                             <w:pPr>
                               <w:pStyle w:val="Contedodamoldura"/>
-                              <w:spacing w:lineRule="auto" w:line="240" w:before="0" w:after="0"/>
+                              <w:spacing w:after="0" w:line="240" w:lineRule="auto"/>
                               <w:jc w:val="center"/>
                               <w:rPr>
                                 <w:color w:val="000000"/>
@@ -1391,7 +1580,7 @@
                           <w:p>
                             <w:pPr>
                               <w:pStyle w:val="Contedodamoldura"/>
-                              <w:spacing w:lineRule="auto" w:line="240" w:before="0" w:after="0"/>
+                              <w:spacing w:after="0" w:line="240" w:lineRule="auto"/>
                               <w:jc w:val="center"/>
                               <w:rPr>
                                 <w:color w:val="000000"/>
@@ -1407,34 +1596,26 @@
                           <w:p>
                             <w:pPr>
                               <w:pStyle w:val="Contedodamoldura"/>
-                              <w:spacing w:lineRule="auto" w:line="240" w:before="0" w:after="0"/>
+                              <w:spacing w:after="0" w:line="240" w:lineRule="auto"/>
                               <w:jc w:val="center"/>
                               <w:rPr>
                                 <w:color w:val="000000"/>
                               </w:rPr>
                             </w:pPr>
-                            <w:r>
-                              <w:rPr>
-                                <w:color w:val="000000"/>
-                              </w:rPr>
-                            </w:r>
                           </w:p>
                           <w:p>
                             <w:pPr>
                               <w:pStyle w:val="Contedodamoldura"/>
-                              <w:spacing w:lineRule="auto" w:line="240" w:before="0" w:after="0"/>
+                              <w:spacing w:after="0" w:line="240" w:lineRule="auto"/>
                               <w:jc w:val="center"/>
                               <w:rPr>
                                 <w:color w:val="000000"/>
                               </w:rPr>
                             </w:pPr>
-                            <w:r>
-                              <w:rPr/>
-                            </w:r>
                           </w:p>
                         </w:txbxContent>
                       </wps:txbx>
-                      <wps:bodyPr>
+                      <wps:bodyPr anchor="t">
                         <a:spAutoFit/>
                       </wps:bodyPr>
                     </wps:wsp>
@@ -1448,31 +1629,23 @@
           </mc:Choice>
           <mc:Fallback>
             <w:pict>
-              <v:rect id="shape_0" ID="Caixa de texto 8" fillcolor="white" stroked="t" style="position:absolute;margin-left:352.95pt;margin-top:221.5pt;width:85pt;height:91.15pt;mso-position-vertical-relative:page" wp14:anchorId="6BB4C338">
-                <w10:wrap type="square"/>
-                <v:fill o:detectmouseclick="t" type="solid" color2="black"/>
-                <v:stroke color="black" weight="9360" joinstyle="miter" endcap="flat"/>
-                <v:textbox>
+              <v:rect w14:anchorId="157FFC67" id="Caixa de texto 8" o:spid="_x0000_s1027" style="position:absolute;left:0;text-align:left;margin-left:339.45pt;margin-top:146.25pt;width:85.1pt;height:88.45pt;z-index:17;visibility:visible;mso-wrap-style:square;mso-height-percent:200;mso-wrap-distance-left:.4pt;mso-wrap-distance-top:.4pt;mso-wrap-distance-right:.4pt;mso-wrap-distance-bottom:.4pt;mso-position-horizontal:absolute;mso-position-horizontal-relative:text;mso-position-vertical:absolute;mso-position-vertical-relative:page;mso-height-percent:200;mso-height-relative:margin;v-text-anchor:top" o:gfxdata="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" o:allowincell="f" strokeweight=".26mm">
+                <v:textbox style="mso-fit-shape-to-text:t">
                   <w:txbxContent>
                     <w:p>
                       <w:pPr>
                         <w:pStyle w:val="Contedodamoldura"/>
-                        <w:spacing w:lineRule="auto" w:line="240" w:before="0" w:after="0"/>
+                        <w:spacing w:after="0" w:line="240" w:lineRule="auto"/>
                         <w:jc w:val="center"/>
                         <w:rPr>
                           <w:color w:val="000000"/>
                         </w:rPr>
                       </w:pPr>
-                      <w:r>
-                        <w:rPr>
-                          <w:color w:val="000000"/>
-                        </w:rPr>
-                      </w:r>
                     </w:p>
                     <w:p>
                       <w:pPr>
                         <w:pStyle w:val="Contedodamoldura"/>
-                        <w:spacing w:lineRule="auto" w:line="240" w:before="0" w:after="0"/>
+                        <w:spacing w:after="0" w:line="240" w:lineRule="auto"/>
                         <w:jc w:val="center"/>
                         <w:rPr>
                           <w:color w:val="000000"/>
@@ -1488,7 +1661,7 @@
                     <w:p>
                       <w:pPr>
                         <w:pStyle w:val="Contedodamoldura"/>
-                        <w:spacing w:lineRule="auto" w:line="240" w:before="0" w:after="0"/>
+                        <w:spacing w:after="0" w:line="240" w:lineRule="auto"/>
                         <w:jc w:val="center"/>
                         <w:rPr>
                           <w:color w:val="000000"/>
@@ -1504,7 +1677,7 @@
                     <w:p>
                       <w:pPr>
                         <w:pStyle w:val="Contedodamoldura"/>
-                        <w:spacing w:lineRule="auto" w:line="240" w:before="0" w:after="0"/>
+                        <w:spacing w:after="0" w:line="240" w:lineRule="auto"/>
                         <w:jc w:val="center"/>
                         <w:rPr>
                           <w:color w:val="000000"/>
@@ -1520,33 +1693,26 @@
                     <w:p>
                       <w:pPr>
                         <w:pStyle w:val="Contedodamoldura"/>
-                        <w:spacing w:lineRule="auto" w:line="240" w:before="0" w:after="0"/>
+                        <w:spacing w:after="0" w:line="240" w:lineRule="auto"/>
                         <w:jc w:val="center"/>
                         <w:rPr>
                           <w:color w:val="000000"/>
                         </w:rPr>
                       </w:pPr>
-                      <w:r>
-                        <w:rPr>
-                          <w:color w:val="000000"/>
-                        </w:rPr>
-                      </w:r>
                     </w:p>
                     <w:p>
                       <w:pPr>
                         <w:pStyle w:val="Contedodamoldura"/>
-                        <w:spacing w:lineRule="auto" w:line="240" w:before="0" w:after="0"/>
+                        <w:spacing w:after="0" w:line="240" w:lineRule="auto"/>
                         <w:jc w:val="center"/>
                         <w:rPr>
                           <w:color w:val="000000"/>
                         </w:rPr>
                       </w:pPr>
-                      <w:r>
-                        <w:rPr/>
-                      </w:r>
                     </w:p>
                   </w:txbxContent>
                 </v:textbox>
+                <w10:wrap anchory="page"/>
               </v:rect>
             </w:pict>
           </mc:Fallback>
@@ -1555,325 +1721,167 @@
     </w:p>
     <w:p>
       <w:pPr>
-        <w:pStyle w:val="Normal"/>
-        <w:spacing w:lineRule="auto" w:line="240" w:before="0" w:after="0"/>
-        <w:ind w:left="-567" w:hanging="0"/>
-        <w:rPr/>
+        <w:spacing w:after="0" w:line="240" w:lineRule="auto"/>
+        <w:ind w:left="-567"/>
+      </w:pPr>
+    </w:p>
+    <w:p>
+      <w:pPr>
+        <w:spacing w:after="0" w:line="240" w:lineRule="auto"/>
+        <w:ind w:left="-567"/>
+      </w:pPr>
+    </w:p>
+    <w:p>
+      <w:pPr>
+        <w:spacing w:after="0" w:line="240" w:lineRule="auto"/>
+        <w:ind w:left="-567"/>
+      </w:pPr>
+    </w:p>
+    <w:p>
+      <w:pPr>
+        <w:spacing w:after="0" w:line="240" w:lineRule="auto"/>
+        <w:ind w:left="-567"/>
+      </w:pPr>
+    </w:p>
+    <w:p>
+      <w:pPr>
+        <w:spacing w:after="0" w:line="240" w:lineRule="auto"/>
+        <w:ind w:left="-567"/>
+      </w:pPr>
+    </w:p>
+    <w:p>
+      <w:pPr>
+        <w:spacing w:after="0" w:line="240" w:lineRule="auto"/>
+        <w:ind w:left="-567"/>
+      </w:pPr>
+    </w:p>
+    <w:p>
+      <w:pPr>
+        <w:spacing w:after="0" w:line="240" w:lineRule="auto"/>
+        <w:ind w:left="-567"/>
+      </w:pPr>
+    </w:p>
+    <w:p>
+      <w:pPr>
+        <w:spacing w:after="0" w:line="240" w:lineRule="auto"/>
+        <w:ind w:left="-567"/>
+      </w:pPr>
+    </w:p>
+    <w:p>
+      <w:pPr>
+        <w:spacing w:after="0" w:line="240" w:lineRule="auto"/>
+        <w:ind w:left="-567"/>
+      </w:pPr>
+    </w:p>
+    <w:p>
+      <w:pPr>
+        <w:spacing w:after="0" w:line="240" w:lineRule="auto"/>
+        <w:ind w:left="-567"/>
+      </w:pPr>
+    </w:p>
+    <w:p>
+      <w:pPr>
+        <w:spacing w:after="0" w:line="240" w:lineRule="auto"/>
+        <w:ind w:left="-567"/>
+      </w:pPr>
+    </w:p>
+    <w:p>
+      <w:pPr>
+        <w:spacing w:after="0" w:line="240" w:lineRule="auto"/>
+        <w:ind w:left="-567"/>
+      </w:pPr>
+    </w:p>
+    <w:p>
+      <w:pPr>
+        <w:spacing w:after="0" w:line="240" w:lineRule="auto"/>
+        <w:ind w:left="-567"/>
+      </w:pPr>
+    </w:p>
+    <w:p>
+      <w:pPr>
+        <w:spacing w:after="0" w:line="240" w:lineRule="auto"/>
+        <w:ind w:left="-567"/>
+      </w:pPr>
+    </w:p>
+    <w:p>
+      <w:pPr>
+        <w:spacing w:after="0" w:line="240" w:lineRule="auto"/>
+        <w:ind w:left="-567"/>
+      </w:pPr>
+    </w:p>
+    <w:p>
+      <w:pPr>
+        <w:spacing w:after="0" w:line="240" w:lineRule="auto"/>
+        <w:ind w:left="-567"/>
+      </w:pPr>
+    </w:p>
+    <w:p>
+      <w:pPr>
+        <w:spacing w:after="0" w:line="240" w:lineRule="auto"/>
+        <w:ind w:left="-567"/>
+      </w:pPr>
+    </w:p>
+    <w:p>
+      <w:pPr>
+        <w:spacing w:after="0" w:line="240" w:lineRule="auto"/>
+        <w:ind w:left="-567"/>
+      </w:pPr>
+    </w:p>
+    <w:p>
+      <w:pPr>
+        <w:spacing w:after="0" w:line="240" w:lineRule="auto"/>
+        <w:ind w:left="-567"/>
+      </w:pPr>
+    </w:p>
+    <w:p>
+      <w:pPr>
+        <w:spacing w:after="0" w:line="240" w:lineRule="auto"/>
+        <w:ind w:left="-567"/>
+      </w:pPr>
+    </w:p>
+    <w:p>
+      <w:pPr>
+        <w:spacing w:after="0" w:line="240" w:lineRule="auto"/>
+        <w:ind w:left="-567"/>
+      </w:pPr>
+    </w:p>
+    <w:p>
+      <w:pPr>
+        <w:spacing w:after="0" w:line="240" w:lineRule="auto"/>
+        <w:ind w:left="-567"/>
+      </w:pPr>
+    </w:p>
+    <w:p>
+      <w:pPr>
+        <w:spacing w:after="0" w:line="240" w:lineRule="auto"/>
+        <w:ind w:left="-567"/>
+      </w:pPr>
+    </w:p>
+    <w:p>
+      <w:pPr>
+        <w:spacing w:after="0" w:line="240" w:lineRule="auto"/>
+        <w:ind w:left="-567"/>
       </w:pPr>
       <w:r>
-        <w:rPr/>
-      </w:r>
-    </w:p>
-    <w:p>
-      <w:pPr>
-        <w:pStyle w:val="Normal"/>
-        <w:spacing w:lineRule="auto" w:line="240" w:before="0" w:after="0"/>
-        <w:ind w:left="-567" w:hanging="0"/>
-        <w:rPr/>
-      </w:pPr>
-      <w:r>
-        <w:rPr/>
-      </w:r>
-    </w:p>
-    <w:p>
-      <w:pPr>
-        <w:pStyle w:val="Normal"/>
-        <w:spacing w:lineRule="auto" w:line="240" w:before="0" w:after="0"/>
-        <w:ind w:left="-567" w:hanging="0"/>
-        <w:rPr/>
-      </w:pPr>
-      <w:r>
-        <w:rPr/>
-      </w:r>
-    </w:p>
-    <w:p>
-      <w:pPr>
-        <w:pStyle w:val="Normal"/>
-        <w:spacing w:lineRule="auto" w:line="240" w:before="0" w:after="0"/>
-        <w:ind w:left="-567" w:hanging="0"/>
-        <w:rPr/>
-      </w:pPr>
-      <w:r>
-        <w:rPr/>
-      </w:r>
-    </w:p>
-    <w:p>
-      <w:pPr>
-        <w:pStyle w:val="Normal"/>
-        <w:spacing w:lineRule="auto" w:line="240" w:before="0" w:after="0"/>
-        <w:ind w:left="-567" w:hanging="0"/>
-        <w:rPr/>
-      </w:pPr>
-      <w:r>
-        <w:rPr/>
-      </w:r>
-    </w:p>
-    <w:p>
-      <w:pPr>
-        <w:pStyle w:val="Normal"/>
-        <w:spacing w:lineRule="auto" w:line="240" w:before="0" w:after="0"/>
-        <w:ind w:left="-567" w:hanging="0"/>
-        <w:rPr/>
-      </w:pPr>
-      <w:r>
-        <w:rPr/>
-      </w:r>
-    </w:p>
-    <w:p>
-      <w:pPr>
-        <w:pStyle w:val="Normal"/>
-        <w:spacing w:lineRule="auto" w:line="240" w:before="0" w:after="0"/>
-        <w:ind w:left="-567" w:hanging="0"/>
-        <w:rPr/>
-      </w:pPr>
-      <w:r>
-        <w:rPr/>
-      </w:r>
-    </w:p>
-    <w:p>
-      <w:pPr>
-        <w:pStyle w:val="Normal"/>
-        <w:spacing w:lineRule="auto" w:line="240" w:before="0" w:after="0"/>
-        <w:ind w:left="-567" w:hanging="0"/>
-        <w:rPr/>
-      </w:pPr>
-      <w:r>
-        <w:rPr/>
-      </w:r>
-    </w:p>
-    <w:p>
-      <w:pPr>
-        <w:pStyle w:val="Normal"/>
-        <w:spacing w:lineRule="auto" w:line="240" w:before="0" w:after="0"/>
-        <w:ind w:left="-567" w:hanging="0"/>
-        <w:rPr/>
-      </w:pPr>
-      <w:r>
-        <w:rPr/>
-      </w:r>
-    </w:p>
-    <w:p>
-      <w:pPr>
-        <w:pStyle w:val="Normal"/>
-        <w:spacing w:lineRule="auto" w:line="240" w:before="0" w:after="0"/>
-        <w:ind w:left="-567" w:hanging="0"/>
-        <w:rPr/>
-      </w:pPr>
-      <w:r>
-        <w:rPr/>
-      </w:r>
-    </w:p>
-    <w:p>
-      <w:pPr>
-        <w:pStyle w:val="Normal"/>
-        <w:spacing w:lineRule="auto" w:line="240" w:before="0" w:after="0"/>
-        <w:ind w:left="-567" w:hanging="0"/>
-        <w:rPr/>
-      </w:pPr>
-      <w:r>
-        <w:rPr/>
-      </w:r>
-    </w:p>
-    <w:p>
-      <w:pPr>
-        <w:pStyle w:val="Normal"/>
-        <w:spacing w:lineRule="auto" w:line="240" w:before="0" w:after="0"/>
-        <w:ind w:left="-567" w:hanging="0"/>
-        <w:rPr/>
-      </w:pPr>
-      <w:r>
-        <w:rPr/>
-      </w:r>
-    </w:p>
-    <w:p>
-      <w:pPr>
-        <w:pStyle w:val="Normal"/>
-        <w:spacing w:lineRule="auto" w:line="240" w:before="0" w:after="0"/>
-        <w:ind w:left="-567" w:hanging="0"/>
-        <w:rPr/>
-      </w:pPr>
-      <w:r>
-        <w:rPr/>
-      </w:r>
-    </w:p>
-    <w:p>
-      <w:pPr>
-        <w:pStyle w:val="Normal"/>
-        <w:spacing w:lineRule="auto" w:line="240" w:before="0" w:after="0"/>
-        <w:ind w:left="-567" w:hanging="0"/>
-        <w:rPr/>
-      </w:pPr>
-      <w:r>
-        <w:rPr/>
-      </w:r>
-    </w:p>
-    <w:p>
-      <w:pPr>
-        <w:pStyle w:val="Normal"/>
-        <w:spacing w:lineRule="auto" w:line="240" w:before="0" w:after="0"/>
-        <w:ind w:left="-567" w:hanging="0"/>
-        <w:rPr/>
-      </w:pPr>
-      <w:r>
-        <w:rPr/>
-      </w:r>
-    </w:p>
-    <w:p>
-      <w:pPr>
-        <w:pStyle w:val="Normal"/>
-        <w:spacing w:lineRule="auto" w:line="240" w:before="0" w:after="0"/>
-        <w:ind w:left="-567" w:hanging="0"/>
-        <w:rPr/>
-      </w:pPr>
-      <w:r>
-        <w:rPr/>
-      </w:r>
-    </w:p>
-    <w:p>
-      <w:pPr>
-        <w:pStyle w:val="Normal"/>
-        <w:spacing w:lineRule="auto" w:line="240" w:before="0" w:after="0"/>
-        <w:ind w:left="-567" w:hanging="0"/>
-        <w:rPr/>
-      </w:pPr>
-      <w:r>
-        <w:rPr/>
-      </w:r>
-    </w:p>
-    <w:p>
-      <w:pPr>
-        <w:pStyle w:val="Normal"/>
-        <w:spacing w:lineRule="auto" w:line="240" w:before="0" w:after="0"/>
-        <w:ind w:left="-567" w:hanging="0"/>
-        <w:rPr/>
-      </w:pPr>
-      <w:r>
-        <w:rPr/>
-      </w:r>
-    </w:p>
-    <w:p>
-      <w:pPr>
-        <w:pStyle w:val="Normal"/>
-        <w:spacing w:lineRule="auto" w:line="240" w:before="0" w:after="0"/>
-        <w:ind w:left="-567" w:hanging="0"/>
-        <w:rPr/>
-      </w:pPr>
-      <w:r>
-        <w:rPr/>
-      </w:r>
-    </w:p>
-    <w:p>
-      <w:pPr>
-        <w:pStyle w:val="Normal"/>
-        <w:spacing w:lineRule="auto" w:line="240" w:before="0" w:after="0"/>
-        <w:ind w:left="-567" w:hanging="0"/>
-        <w:rPr/>
-      </w:pPr>
-      <w:r>
-        <w:rPr/>
-      </w:r>
-    </w:p>
-    <w:p>
-      <w:pPr>
-        <w:pStyle w:val="Normal"/>
-        <w:spacing w:lineRule="auto" w:line="240" w:before="0" w:after="0"/>
-        <w:ind w:left="-567" w:hanging="0"/>
-        <w:rPr/>
-      </w:pPr>
-      <w:r>
-        <w:rPr/>
-      </w:r>
-    </w:p>
-    <w:p>
-      <w:pPr>
-        <w:pStyle w:val="Normal"/>
-        <w:spacing w:lineRule="auto" w:line="240" w:before="0" w:after="0"/>
-        <w:ind w:left="-567" w:hanging="0"/>
-        <w:rPr/>
-      </w:pPr>
-      <w:r>
-        <w:rPr/>
-      </w:r>
-    </w:p>
-    <w:p>
-      <w:pPr>
-        <w:pStyle w:val="Normal"/>
-        <w:spacing w:lineRule="auto" w:line="240" w:before="0" w:after="0"/>
-        <w:ind w:left="-567" w:hanging="0"/>
-        <w:rPr/>
-      </w:pPr>
-      <w:r>
-        <w:rPr/>
-      </w:r>
-    </w:p>
-    <w:p>
-      <w:pPr>
-        <w:pStyle w:val="Normal"/>
-        <w:spacing w:lineRule="auto" w:line="240" w:before="0" w:after="0"/>
-        <w:ind w:left="-567" w:hanging="0"/>
-        <w:rPr/>
-      </w:pPr>
-      <w:r>
-        <w:rPr/>
-      </w:r>
-    </w:p>
-    <w:p>
-      <w:pPr>
-        <w:pStyle w:val="Normal"/>
-        <w:spacing w:lineRule="auto" w:line="240" w:before="0" w:after="0"/>
-        <w:ind w:left="-567" w:hanging="0"/>
-        <w:rPr/>
-      </w:pPr>
-      <w:r>
-        <w:rPr/>
-      </w:r>
-    </w:p>
-    <w:p>
-      <w:pPr>
-        <w:pStyle w:val="Normal"/>
-        <w:spacing w:lineRule="auto" w:line="240" w:before="0" w:after="0"/>
-        <w:ind w:left="-567" w:hanging="0"/>
-        <w:rPr/>
-      </w:pPr>
-      <w:r>
-        <w:rPr/>
-      </w:r>
-    </w:p>
-    <w:p>
-      <w:pPr>
-        <w:pStyle w:val="Normal"/>
-        <w:spacing w:lineRule="auto" w:line="240" w:before="0" w:after="0"/>
-        <w:ind w:left="-567" w:hanging="0"/>
-        <w:rPr/>
-      </w:pPr>
-      <w:r>
-        <w:rPr/>
-      </w:r>
-    </w:p>
-    <w:p>
-      <w:pPr>
-        <w:pStyle w:val="Normal"/>
-        <w:spacing w:lineRule="auto" w:line="240" w:before="0" w:after="0"/>
-        <w:ind w:left="-567" w:hanging="0"/>
-        <w:rPr/>
-      </w:pPr>
-      <w:r>
-        <w:rPr/>
+        <w:rPr>
+          <w:noProof/>
+        </w:rPr>
         <mc:AlternateContent>
           <mc:Choice Requires="wps">
             <w:drawing>
-              <wp:anchor behindDoc="0" distT="0" distB="0" distL="0" distR="0" simplePos="0" locked="0" layoutInCell="1" allowOverlap="1" relativeHeight="8" wp14:anchorId="63360603">
+              <wp:anchor distT="5080" distB="5080" distL="5080" distR="5080" simplePos="0" relativeHeight="15" behindDoc="0" locked="0" layoutInCell="0" allowOverlap="1" wp14:anchorId="04F66D9E" wp14:editId="670AB135">
                 <wp:simplePos x="0" y="0"/>
                 <wp:positionH relativeFrom="column">
-                  <wp:posOffset>-451485</wp:posOffset>
+                  <wp:posOffset>-408305</wp:posOffset>
                 </wp:positionH>
-                <wp:positionV relativeFrom="paragraph">
-                  <wp:posOffset>150495</wp:posOffset>
+                <wp:positionV relativeFrom="page">
+                  <wp:posOffset>5891530</wp:posOffset>
                 </wp:positionV>
                 <wp:extent cx="204470" cy="204470"/>
-                <wp:effectExtent l="0" t="0" r="28575" b="28575"/>
+                <wp:effectExtent l="0" t="0" r="24130" b="24130"/>
                 <wp:wrapNone/>
                 <wp:docPr id="5" name="Retângulo 6"/>
+                <wp:cNvGraphicFramePr/>
                 <a:graphic xmlns:a="http://schemas.openxmlformats.org/drawingml/2006/main">
                   <a:graphicData uri="http://schemas.microsoft.com/office/word/2010/wordprocessingShape">
                     <wps:wsp>
@@ -1881,13 +1889,13 @@
                       <wps:spPr>
                         <a:xfrm>
                           <a:off x="0" y="0"/>
-                          <a:ext cx="203760" cy="203760"/>
+                          <a:ext cx="204470" cy="204470"/>
                         </a:xfrm>
                         <a:prstGeom prst="rect">
                           <a:avLst/>
                         </a:prstGeom>
                         <a:solidFill>
-                          <a:srgbClr val="ffffff"/>
+                          <a:srgbClr val="FFFFFF"/>
                         </a:solidFill>
                         <a:ln w="9360">
                           <a:solidFill>
@@ -1897,9 +1905,15 @@
                         </a:ln>
                       </wps:spPr>
                       <wps:style>
-                        <a:lnRef idx="0"/>
-                        <a:fillRef idx="0"/>
-                        <a:effectRef idx="0"/>
+                        <a:lnRef idx="0">
+                          <a:scrgbClr r="0" g="0" b="0"/>
+                        </a:lnRef>
+                        <a:fillRef idx="0">
+                          <a:scrgbClr r="0" g="0" b="0"/>
+                        </a:fillRef>
+                        <a:effectRef idx="0">
+                          <a:scrgbClr r="0" g="0" b="0"/>
+                        </a:effectRef>
                         <a:fontRef idx="minor"/>
                       </wps:style>
                       <wps:txbx>
@@ -1915,25 +1929,35 @@
                               <w:rPr>
                                 <w:color w:val="000000"/>
                               </w:rPr>
-                              <w:t>${autorizou_foto}</w:t>
+                              <w:t>${</w:t>
+                            </w:r>
+                            <w:proofErr w:type="spellStart"/>
+                            <w:r>
+                              <w:rPr>
+                                <w:color w:val="000000"/>
+                              </w:rPr>
+                              <w:t>autorizou_foto</w:t>
+                            </w:r>
+                            <w:proofErr w:type="spellEnd"/>
+                            <w:r>
+                              <w:rPr>
+                                <w:color w:val="000000"/>
+                              </w:rPr>
+                              <w:t>}</w:t>
                             </w:r>
                           </w:p>
                           <w:p>
                             <w:pPr>
                               <w:pStyle w:val="Contedodamoldura"/>
-                              <w:spacing w:before="0" w:after="200"/>
                               <w:jc w:val="center"/>
                               <w:rPr>
                                 <w:color w:val="000000"/>
                               </w:rPr>
                             </w:pPr>
-                            <w:r>
-                              <w:rPr/>
-                            </w:r>
                           </w:p>
                         </w:txbxContent>
                       </wps:txbx>
-                      <wps:bodyPr>
+                      <wps:bodyPr tIns="182880" bIns="182880" anchor="t">
                         <a:noAutofit/>
                       </wps:bodyPr>
                     </wps:wsp>
@@ -1944,11 +1968,8 @@
           </mc:Choice>
           <mc:Fallback>
             <w:pict>
-              <v:rect id="shape_0" ID="Retângulo 6" fillcolor="white" stroked="t" style="position:absolute;margin-left:-35.55pt;margin-top:11.85pt;width:16pt;height:16pt" wp14:anchorId="63360603">
-                <w10:wrap type="square"/>
-                <v:fill o:detectmouseclick="t" type="solid" color2="black"/>
-                <v:stroke color="black" weight="9360" joinstyle="miter" endcap="flat"/>
-                <v:textbox>
+              <v:rect w14:anchorId="04F66D9E" id="Retângulo 6" o:spid="_x0000_s1028" style="position:absolute;left:0;text-align:left;margin-left:-32.15pt;margin-top:463.9pt;width:16.1pt;height:16.1pt;z-index:15;visibility:visible;mso-wrap-style:square;mso-wrap-distance-left:.4pt;mso-wrap-distance-top:.4pt;mso-wrap-distance-right:.4pt;mso-wrap-distance-bottom:.4pt;mso-position-horizontal:absolute;mso-position-horizontal-relative:text;mso-position-vertical:absolute;mso-position-vertical-relative:page;v-text-anchor:top" o:gfxdata="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" o:allowincell="f" strokeweight=".26mm">
+                <v:textbox inset=",14.4pt,,14.4pt">
                   <w:txbxContent>
                     <w:p>
                       <w:pPr>
@@ -1961,24 +1982,35 @@
                         <w:rPr>
                           <w:color w:val="000000"/>
                         </w:rPr>
-                        <w:t>${autorizou_foto}</w:t>
+                        <w:t>${</w:t>
+                      </w:r>
+                      <w:proofErr w:type="spellStart"/>
+                      <w:r>
+                        <w:rPr>
+                          <w:color w:val="000000"/>
+                        </w:rPr>
+                        <w:t>autorizou_foto</w:t>
+                      </w:r>
+                      <w:proofErr w:type="spellEnd"/>
+                      <w:r>
+                        <w:rPr>
+                          <w:color w:val="000000"/>
+                        </w:rPr>
+                        <w:t>}</w:t>
                       </w:r>
                     </w:p>
                     <w:p>
                       <w:pPr>
                         <w:pStyle w:val="Contedodamoldura"/>
-                        <w:spacing w:before="0" w:after="200"/>
                         <w:jc w:val="center"/>
                         <w:rPr>
                           <w:color w:val="000000"/>
                         </w:rPr>
                       </w:pPr>
-                      <w:r>
-                        <w:rPr/>
-                      </w:r>
                     </w:p>
                   </w:txbxContent>
                 </v:textbox>
+                <w10:wrap anchory="page"/>
               </v:rect>
             </w:pict>
           </mc:Fallback>
@@ -1987,145 +2019,108 @@
     </w:p>
     <w:p>
       <w:pPr>
-        <w:pStyle w:val="Normal"/>
-        <w:spacing w:lineRule="auto" w:line="240" w:before="0" w:after="0"/>
-        <w:ind w:left="-567" w:hanging="0"/>
-        <w:rPr/>
-      </w:pPr>
-      <w:r>
-        <w:rPr/>
-      </w:r>
-    </w:p>
-    <w:p>
-      <w:pPr>
-        <w:pStyle w:val="Normal"/>
-        <w:spacing w:lineRule="auto" w:line="240" w:before="0" w:after="0"/>
-        <w:ind w:left="-567" w:hanging="0"/>
-        <w:rPr/>
-      </w:pPr>
-      <w:r>
-        <w:rPr/>
-      </w:r>
-    </w:p>
-    <w:p>
-      <w:pPr>
-        <w:pStyle w:val="Normal"/>
-        <w:spacing w:lineRule="auto" w:line="240" w:before="0" w:after="0"/>
-        <w:ind w:left="-567" w:hanging="0"/>
-        <w:rPr>
-          <w:b/>
-          <w:b/>
-        </w:rPr>
-      </w:pPr>
-      <w:r>
+        <w:spacing w:after="0" w:line="240" w:lineRule="auto"/>
+        <w:ind w:left="-567"/>
+      </w:pPr>
+    </w:p>
+    <w:p>
+      <w:pPr>
+        <w:spacing w:after="0" w:line="240" w:lineRule="auto"/>
+        <w:ind w:left="-567"/>
+      </w:pPr>
+    </w:p>
+    <w:p>
+      <w:pPr>
+        <w:spacing w:after="0" w:line="240" w:lineRule="auto"/>
+        <w:ind w:left="-567"/>
+      </w:pPr>
+    </w:p>
+    <w:p>
+      <w:pPr>
+        <w:spacing w:after="0" w:line="240" w:lineRule="auto"/>
+        <w:ind w:left="-567"/>
+      </w:pPr>
+    </w:p>
+    <w:p>
+      <w:pPr>
+        <w:spacing w:after="0" w:line="240" w:lineRule="auto"/>
+        <w:ind w:left="-567"/>
+      </w:pPr>
+    </w:p>
+    <w:p>
+      <w:pPr>
+        <w:spacing w:after="0" w:line="240" w:lineRule="auto"/>
+        <w:ind w:left="-567"/>
+      </w:pPr>
+    </w:p>
+    <w:p>
+      <w:pPr>
+        <w:spacing w:after="0" w:line="240" w:lineRule="auto"/>
+        <w:ind w:left="-567"/>
         <w:rPr>
           <w:b/>
         </w:rPr>
-      </w:r>
-    </w:p>
-    <w:p>
-      <w:pPr>
-        <w:pStyle w:val="Normal"/>
-        <w:spacing w:lineRule="auto" w:line="240" w:before="0" w:after="0"/>
-        <w:ind w:left="-567" w:hanging="0"/>
-        <w:rPr>
-          <w:b/>
-          <w:b/>
-        </w:rPr>
-      </w:pPr>
-      <w:r>
+      </w:pPr>
+    </w:p>
+    <w:p>
+      <w:pPr>
+        <w:spacing w:after="0" w:line="240" w:lineRule="auto"/>
+        <w:ind w:left="-567"/>
         <w:rPr>
           <w:b/>
         </w:rPr>
-      </w:r>
-    </w:p>
-    <w:p>
-      <w:pPr>
-        <w:pStyle w:val="Normal"/>
-        <w:spacing w:lineRule="auto" w:line="240" w:before="0" w:after="0"/>
-        <w:ind w:left="-567" w:hanging="0"/>
-        <w:rPr>
-          <w:b/>
-          <w:b/>
-        </w:rPr>
-      </w:pPr>
-      <w:r>
+      </w:pPr>
+    </w:p>
+    <w:p>
+      <w:pPr>
+        <w:spacing w:after="0" w:line="240" w:lineRule="auto"/>
+        <w:ind w:left="-567"/>
         <w:rPr>
           <w:b/>
         </w:rPr>
-      </w:r>
-    </w:p>
-    <w:p>
-      <w:pPr>
-        <w:pStyle w:val="Normal"/>
-        <w:spacing w:lineRule="auto" w:line="240" w:before="0" w:after="0"/>
-        <w:ind w:left="-567" w:hanging="0"/>
-        <w:rPr>
-          <w:b/>
-          <w:b/>
-        </w:rPr>
-      </w:pPr>
-      <w:r>
+      </w:pPr>
+    </w:p>
+    <w:p>
+      <w:pPr>
+        <w:spacing w:after="0" w:line="240" w:lineRule="auto"/>
+        <w:ind w:left="-567"/>
         <w:rPr>
           <w:b/>
         </w:rPr>
-      </w:r>
-    </w:p>
-    <w:p>
-      <w:pPr>
-        <w:pStyle w:val="Normal"/>
-        <w:spacing w:lineRule="auto" w:line="240" w:before="0" w:after="0"/>
-        <w:ind w:left="-567" w:hanging="0"/>
-        <w:rPr>
-          <w:b/>
-          <w:b/>
-        </w:rPr>
-      </w:pPr>
-      <w:r>
+      </w:pPr>
+    </w:p>
+    <w:p>
+      <w:pPr>
+        <w:spacing w:after="0" w:line="240" w:lineRule="auto"/>
+        <w:ind w:left="-567"/>
         <w:rPr>
           <w:b/>
         </w:rPr>
-      </w:r>
-    </w:p>
-    <w:p>
-      <w:pPr>
-        <w:pStyle w:val="Normal"/>
-        <w:spacing w:lineRule="auto" w:line="240" w:before="0" w:after="0"/>
-        <w:ind w:left="-567" w:hanging="0"/>
-        <w:rPr>
-          <w:b/>
-          <w:b/>
-        </w:rPr>
-      </w:pPr>
-      <w:r>
+      </w:pPr>
+    </w:p>
+    <w:p>
+      <w:pPr>
+        <w:spacing w:after="0" w:line="240" w:lineRule="auto"/>
+        <w:ind w:left="-567"/>
         <w:rPr>
           <w:b/>
         </w:rPr>
-      </w:r>
-    </w:p>
-    <w:p>
-      <w:pPr>
-        <w:pStyle w:val="Normal"/>
-        <w:spacing w:lineRule="auto" w:line="240" w:before="0" w:after="0"/>
-        <w:ind w:left="-567" w:hanging="0"/>
-        <w:rPr>
-          <w:b/>
-          <w:b/>
-        </w:rPr>
-      </w:pPr>
-      <w:r>
+      </w:pPr>
+    </w:p>
+    <w:p>
+      <w:pPr>
+        <w:spacing w:after="0" w:line="240" w:lineRule="auto"/>
+        <w:ind w:left="-567"/>
         <w:rPr>
           <w:b/>
         </w:rPr>
-      </w:r>
-    </w:p>
-    <w:p>
-      <w:pPr>
-        <w:pStyle w:val="Normal"/>
-        <w:spacing w:lineRule="auto" w:line="240" w:before="0" w:after="0"/>
-        <w:ind w:left="-567" w:hanging="0"/>
+      </w:pPr>
+    </w:p>
+    <w:p>
+      <w:pPr>
+        <w:spacing w:after="0" w:line="240" w:lineRule="auto"/>
+        <w:ind w:left="-567"/>
         <w:rPr>
-          <w:b/>
           <w:b/>
         </w:rPr>
       </w:pPr>
@@ -2138,50 +2133,44 @@
     </w:p>
     <w:p>
       <w:pPr>
-        <w:pStyle w:val="Normal"/>
-        <w:spacing w:lineRule="auto" w:line="240" w:before="0" w:after="0"/>
-        <w:ind w:left="-567" w:hanging="0"/>
-        <w:rPr/>
+        <w:spacing w:after="0" w:line="240" w:lineRule="auto"/>
+        <w:ind w:left="-567"/>
+      </w:pPr>
+    </w:p>
+    <w:p>
+      <w:pPr>
+        <w:spacing w:after="0" w:line="360" w:lineRule="auto"/>
+        <w:ind w:left="-567"/>
       </w:pPr>
       <w:r>
-        <w:rPr/>
-      </w:r>
-    </w:p>
-    <w:p>
-      <w:pPr>
-        <w:pStyle w:val="Normal"/>
-        <w:spacing w:lineRule="auto" w:line="360" w:before="0" w:after="0"/>
-        <w:ind w:left="-567" w:hanging="0"/>
-        <w:rPr/>
-      </w:pPr>
-      <w:r>
-        <w:rPr/>
         <w:t>Assinatura do Encarregado de Educação: _________________________________________________</w:t>
       </w:r>
     </w:p>
     <w:p>
       <w:pPr>
-        <w:pStyle w:val="Normal"/>
-        <w:spacing w:lineRule="auto" w:line="360" w:before="0" w:after="0"/>
-        <w:ind w:left="-567" w:hanging="0"/>
-        <w:rPr/>
+        <w:spacing w:after="0" w:line="360" w:lineRule="auto"/>
+        <w:ind w:left="-567"/>
       </w:pPr>
       <w:r>
+        <w:rPr>
+          <w:noProof/>
+        </w:rPr>
         <mc:AlternateContent>
           <mc:Choice Requires="wps">
             <w:drawing>
-              <wp:anchor behindDoc="0" distT="0" distB="0" distL="0" distR="0" simplePos="0" locked="0" layoutInCell="1" allowOverlap="1" relativeHeight="10" wp14:anchorId="66A583B7">
+              <wp:anchor distT="14605" distB="14605" distL="14605" distR="14605" simplePos="0" relativeHeight="19" behindDoc="0" locked="0" layoutInCell="0" allowOverlap="1" wp14:anchorId="028BCFB8" wp14:editId="48AC6BD5">
                 <wp:simplePos x="0" y="0"/>
                 <wp:positionH relativeFrom="column">
                   <wp:posOffset>3701415</wp:posOffset>
                 </wp:positionH>
                 <wp:positionV relativeFrom="page">
-                  <wp:posOffset>58099325</wp:posOffset>
+                  <wp:posOffset>32436435</wp:posOffset>
                 </wp:positionV>
-                <wp:extent cx="2130425" cy="832485"/>
-                <wp:effectExtent l="19050" t="19050" r="11430" b="17780"/>
+                <wp:extent cx="2129790" cy="740410"/>
+                <wp:effectExtent l="14605" t="14605" r="14605" b="14605"/>
                 <wp:wrapNone/>
                 <wp:docPr id="7" name="Caixa de texto 4"/>
+                <wp:cNvGraphicFramePr/>
                 <a:graphic xmlns:a="http://schemas.openxmlformats.org/drawingml/2006/main">
                   <a:graphicData uri="http://schemas.microsoft.com/office/word/2010/wordprocessingShape">
                     <wps:wsp>
@@ -2189,7 +2178,7 @@
                       <wps:spPr>
                         <a:xfrm>
                           <a:off x="0" y="0"/>
-                          <a:ext cx="2129760" cy="831960"/>
+                          <a:ext cx="2129760" cy="740520"/>
                         </a:xfrm>
                         <a:prstGeom prst="rect">
                           <a:avLst/>
@@ -2208,9 +2197,15 @@
                         </a:ln>
                       </wps:spPr>
                       <wps:style>
-                        <a:lnRef idx="0"/>
-                        <a:fillRef idx="0"/>
-                        <a:effectRef idx="0"/>
+                        <a:lnRef idx="0">
+                          <a:scrgbClr r="0" g="0" b="0"/>
+                        </a:lnRef>
+                        <a:fillRef idx="0">
+                          <a:scrgbClr r="0" g="0" b="0"/>
+                        </a:fillRef>
+                        <a:effectRef idx="0">
+                          <a:scrgbClr r="0" g="0" b="0"/>
+                        </a:effectRef>
                         <a:fontRef idx="minor"/>
                       </wps:style>
                       <wps:txbx>
@@ -2218,7 +2213,7 @@
                           <w:p>
                             <w:pPr>
                               <w:pStyle w:val="Contedodamoldura"/>
-                              <w:spacing w:lineRule="auto" w:line="240" w:before="0" w:after="0"/>
+                              <w:spacing w:after="0" w:line="240" w:lineRule="auto"/>
                               <w:jc w:val="center"/>
                               <w:rPr>
                                 <w:color w:val="000000"/>
@@ -2234,7 +2229,7 @@
                           <w:p>
                             <w:pPr>
                               <w:pStyle w:val="Contedodamoldura"/>
-                              <w:spacing w:lineRule="auto" w:line="240" w:before="0" w:after="0"/>
+                              <w:spacing w:after="0" w:line="240" w:lineRule="auto"/>
                               <w:jc w:val="center"/>
                               <w:rPr>
                                 <w:color w:val="000000"/>
@@ -2250,22 +2245,17 @@
                           <w:p>
                             <w:pPr>
                               <w:pStyle w:val="Contedodamoldura"/>
-                              <w:spacing w:lineRule="auto" w:line="240" w:before="0" w:after="0"/>
+                              <w:spacing w:after="0" w:line="240" w:lineRule="auto"/>
                               <w:jc w:val="center"/>
                               <w:rPr>
                                 <w:color w:val="000000"/>
                               </w:rPr>
                             </w:pPr>
-                            <w:r>
-                              <w:rPr>
-                                <w:color w:val="000000"/>
-                              </w:rPr>
-                            </w:r>
                           </w:p>
                           <w:p>
                             <w:pPr>
                               <w:pStyle w:val="Contedodamoldura"/>
-                              <w:spacing w:lineRule="auto" w:line="240" w:before="0" w:after="0"/>
+                              <w:spacing w:after="0" w:line="240" w:lineRule="auto"/>
                               <w:jc w:val="center"/>
                               <w:rPr>
                                 <w:color w:val="000000"/>
@@ -2280,7 +2270,7 @@
                           </w:p>
                         </w:txbxContent>
                       </wps:txbx>
-                      <wps:bodyPr>
+                      <wps:bodyPr anchor="t">
                         <a:spAutoFit/>
                       </wps:bodyPr>
                     </wps:wsp>
@@ -2297,16 +2287,13 @@
           </mc:Choice>
           <mc:Fallback>
             <w:pict>
-              <v:rect id="shape_0" ID="Caixa de texto 4" fillcolor="#d9d9d9" stroked="t" style="position:absolute;margin-left:291.45pt;margin-top:4574.75pt;width:167.65pt;height:65.45pt;mso-position-vertical-relative:page" wp14:anchorId="66A583B7">
-                <w10:wrap type="square"/>
-                <v:fill o:detectmouseclick="t" type="solid" color2="#262626"/>
-                <v:stroke color="black" weight="28440" joinstyle="miter" endcap="flat"/>
-                <v:textbox>
+              <v:rect w14:anchorId="028BCFB8" id="Caixa de texto 4" o:spid="_x0000_s1029" style="position:absolute;left:0;text-align:left;margin-left:291.45pt;margin-top:2554.05pt;width:167.7pt;height:58.3pt;z-index:19;visibility:visible;mso-wrap-style:square;mso-width-percent:400;mso-height-percent:200;mso-wrap-distance-left:1.15pt;mso-wrap-distance-top:1.15pt;mso-wrap-distance-right:1.15pt;mso-wrap-distance-bottom:1.15pt;mso-position-horizontal:absolute;mso-position-horizontal-relative:text;mso-position-vertical:absolute;mso-position-vertical-relative:page;mso-width-percent:400;mso-height-percent:200;mso-width-relative:margin;mso-height-relative:margin;v-text-anchor:top" o:gfxdata="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" o:allowincell="f" fillcolor="#d8d8d8 [2732]" strokeweight=".79mm">
+                <v:textbox style="mso-fit-shape-to-text:t">
                   <w:txbxContent>
                     <w:p>
                       <w:pPr>
                         <w:pStyle w:val="Contedodamoldura"/>
-                        <w:spacing w:lineRule="auto" w:line="240" w:before="0" w:after="0"/>
+                        <w:spacing w:after="0" w:line="240" w:lineRule="auto"/>
                         <w:jc w:val="center"/>
                         <w:rPr>
                           <w:color w:val="000000"/>
@@ -2322,7 +2309,7 @@
                     <w:p>
                       <w:pPr>
                         <w:pStyle w:val="Contedodamoldura"/>
-                        <w:spacing w:lineRule="auto" w:line="240" w:before="0" w:after="0"/>
+                        <w:spacing w:after="0" w:line="240" w:lineRule="auto"/>
                         <w:jc w:val="center"/>
                         <w:rPr>
                           <w:color w:val="000000"/>
@@ -2338,22 +2325,17 @@
                     <w:p>
                       <w:pPr>
                         <w:pStyle w:val="Contedodamoldura"/>
-                        <w:spacing w:lineRule="auto" w:line="240" w:before="0" w:after="0"/>
+                        <w:spacing w:after="0" w:line="240" w:lineRule="auto"/>
                         <w:jc w:val="center"/>
                         <w:rPr>
                           <w:color w:val="000000"/>
                         </w:rPr>
                       </w:pPr>
-                      <w:r>
-                        <w:rPr>
-                          <w:color w:val="000000"/>
-                        </w:rPr>
-                      </w:r>
                     </w:p>
                     <w:p>
                       <w:pPr>
                         <w:pStyle w:val="Contedodamoldura"/>
-                        <w:spacing w:lineRule="auto" w:line="240" w:before="0" w:after="0"/>
+                        <w:spacing w:after="0" w:line="240" w:lineRule="auto"/>
                         <w:jc w:val="center"/>
                         <w:rPr>
                           <w:color w:val="000000"/>
@@ -2368,30 +2350,23 @@
                     </w:p>
                   </w:txbxContent>
                 </v:textbox>
+                <w10:wrap anchory="page"/>
               </v:rect>
             </w:pict>
           </mc:Fallback>
         </mc:AlternateContent>
       </w:r>
       <w:r>
-        <w:rPr/>
         <w:t xml:space="preserve">Assinatura do Catequista: _____________________________________________________________        </w:t>
       </w:r>
     </w:p>
     <w:p>
       <w:pPr>
-        <w:pStyle w:val="Normal"/>
-        <w:spacing w:lineRule="auto" w:line="360" w:before="0" w:after="0"/>
-        <w:ind w:left="-567" w:hanging="0"/>
-        <w:rPr/>
+        <w:spacing w:after="0" w:line="360" w:lineRule="auto"/>
+        <w:ind w:left="-567"/>
       </w:pPr>
       <w:r>
-        <w:rPr/>
-        <w:t xml:space="preserve">   </w:t>
-      </w:r>
-      <w:r>
-        <w:rPr/>
-        <w:t>Pago: Sim ____ Não ____</w:t>
+        <w:t xml:space="preserve">   Pago: Sim ____ Não ____</w:t>
       </w:r>
       <w:r>
         <w:br w:type="page"/>
@@ -2399,15 +2374,17 @@
     </w:p>
     <w:p>
       <w:pPr>
-        <w:pStyle w:val="Normal"/>
-        <w:spacing w:lineRule="auto" w:line="240" w:before="0" w:after="0"/>
-        <w:rPr/>
+        <w:spacing w:after="0" w:line="240" w:lineRule="auto"/>
       </w:pPr>
       <w:r>
+        <w:rPr>
+          <w:noProof/>
+        </w:rPr>
+        <w:lastRenderedPageBreak/>
         <mc:AlternateContent>
           <mc:Choice Requires="wps">
             <w:drawing>
-              <wp:anchor behindDoc="0" distT="0" distB="0" distL="0" distR="0" simplePos="0" locked="0" layoutInCell="1" allowOverlap="1" relativeHeight="7">
+              <wp:anchor distT="635" distB="0" distL="0" distR="0" simplePos="0" relativeHeight="13" behindDoc="0" locked="0" layoutInCell="0" allowOverlap="1" wp14:anchorId="19B1A7BF" wp14:editId="4F7CFAF1">
                 <wp:simplePos x="0" y="0"/>
                 <wp:positionH relativeFrom="column">
                   <wp:posOffset>-1003935</wp:posOffset>
@@ -2416,9 +2393,10 @@
                   <wp:posOffset>8993505</wp:posOffset>
                 </wp:positionV>
                 <wp:extent cx="7291070" cy="521335"/>
-                <wp:effectExtent l="0" t="1905" r="3810" b="0"/>
+                <wp:effectExtent l="0" t="635" r="0" b="0"/>
                 <wp:wrapNone/>
                 <wp:docPr id="9" name="Caixa de texto 3"/>
+                <wp:cNvGraphicFramePr/>
                 <a:graphic xmlns:a="http://schemas.openxmlformats.org/drawingml/2006/main">
                   <a:graphicData uri="http://schemas.microsoft.com/office/word/2010/wordprocessingShape">
                     <wps:wsp>
@@ -2426,22 +2404,28 @@
                       <wps:spPr>
                         <a:xfrm>
                           <a:off x="0" y="0"/>
-                          <a:ext cx="7290360" cy="520560"/>
+                          <a:ext cx="7291080" cy="521280"/>
                         </a:xfrm>
                         <a:prstGeom prst="rect">
                           <a:avLst/>
                         </a:prstGeom>
                         <a:solidFill>
-                          <a:srgbClr val="ffffff"/>
+                          <a:srgbClr val="FFFFFF"/>
                         </a:solidFill>
-                        <a:ln>
+                        <a:ln w="0">
                           <a:noFill/>
                         </a:ln>
                       </wps:spPr>
                       <wps:style>
-                        <a:lnRef idx="0"/>
-                        <a:fillRef idx="0"/>
-                        <a:effectRef idx="0"/>
+                        <a:lnRef idx="0">
+                          <a:scrgbClr r="0" g="0" b="0"/>
+                        </a:lnRef>
+                        <a:fillRef idx="0">
+                          <a:scrgbClr r="0" g="0" b="0"/>
+                        </a:fillRef>
+                        <a:effectRef idx="0">
+                          <a:scrgbClr r="0" g="0" b="0"/>
+                        </a:effectRef>
                         <a:fontRef idx="minor"/>
                       </wps:style>
                       <wps:txbx>
@@ -2449,7 +2433,7 @@
                           <w:p>
                             <w:pPr>
                               <w:pStyle w:val="Contedodamoldura"/>
-                              <w:spacing w:before="0" w:after="0"/>
+                              <w:spacing w:after="0"/>
                               <w:jc w:val="center"/>
                               <w:rPr>
                                 <w:rFonts w:ascii="Tempus Sans ITC" w:hAnsi="Tempus Sans ITC"/>
@@ -2457,15 +2441,10 @@
                                 <w:szCs w:val="20"/>
                               </w:rPr>
                             </w:pPr>
-                            <w:r>
-                              <w:rPr>
-                                <w:color w:val="000000"/>
-                              </w:rPr>
-                            </w:r>
                           </w:p>
                         </w:txbxContent>
                       </wps:txbx>
-                      <wps:bodyPr>
+                      <wps:bodyPr anchor="t">
                         <a:noAutofit/>
                       </wps:bodyPr>
                     </wps:wsp>
@@ -2476,16 +2455,13 @@
           </mc:Choice>
           <mc:Fallback>
             <w:pict>
-              <v:rect id="shape_0" ID="Caixa de texto 3" fillcolor="white" stroked="f" style="position:absolute;margin-left:-79.05pt;margin-top:708.15pt;width:574pt;height:40.95pt">
-                <w10:wrap type="none"/>
-                <v:fill o:detectmouseclick="t" type="solid" color2="black"/>
-                <v:stroke color="#3465a4" joinstyle="round" endcap="flat"/>
+              <v:rect w14:anchorId="19B1A7BF" id="Caixa de texto 3" o:spid="_x0000_s1030" style="position:absolute;margin-left:-79.05pt;margin-top:708.15pt;width:574.1pt;height:41.05pt;z-index:13;visibility:visible;mso-wrap-style:square;mso-wrap-distance-left:0;mso-wrap-distance-top:.05pt;mso-wrap-distance-right:0;mso-wrap-distance-bottom:0;mso-position-horizontal:absolute;mso-position-horizontal-relative:text;mso-position-vertical:absolute;mso-position-vertical-relative:text;v-text-anchor:top" o:gfxdata="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" o:allowincell="f" stroked="f" strokeweight="0">
                 <v:textbox>
                   <w:txbxContent>
                     <w:p>
                       <w:pPr>
                         <w:pStyle w:val="Contedodamoldura"/>
-                        <w:spacing w:before="0" w:after="0"/>
+                        <w:spacing w:after="0"/>
                         <w:jc w:val="center"/>
                         <w:rPr>
                           <w:rFonts w:ascii="Tempus Sans ITC" w:hAnsi="Tempus Sans ITC"/>
@@ -2493,11 +2469,6 @@
                           <w:szCs w:val="20"/>
                         </w:rPr>
                       </w:pPr>
-                      <w:r>
-                        <w:rPr>
-                          <w:color w:val="000000"/>
-                        </w:rPr>
-                      </w:r>
                     </w:p>
                   </w:txbxContent>
                 </v:textbox>
@@ -2507,32 +2478,53 @@
         </mc:AlternateContent>
       </w:r>
       <w:r>
-        <w:rPr/>
         <w:t>${/CLONEME}</w:t>
       </w:r>
     </w:p>
     <w:sectPr>
-      <w:headerReference w:type="default" r:id="rId2"/>
-      <w:footerReference w:type="default" r:id="rId3"/>
-      <w:type w:val="nextPage"/>
+      <w:headerReference w:type="default" r:id="rId6"/>
+      <w:footerReference w:type="default" r:id="rId7"/>
       <w:pgSz w:w="11906" w:h="16838"/>
-      <w:pgMar w:left="1701" w:right="1701" w:header="708" w:top="765" w:footer="148" w:bottom="426" w:gutter="0"/>
-      <w:pgNumType w:fmt="decimal"/>
-      <w:formProt w:val="false"/>
-      <w:textDirection w:val="lrTb"/>
-      <w:docGrid w:type="default" w:linePitch="360" w:charSpace="4096"/>
+      <w:pgMar w:top="765" w:right="1701" w:bottom="426" w:left="1701" w:header="708" w:footer="148" w:gutter="0"/>
+      <w:cols w:space="720"/>
+      <w:formProt w:val="0"/>
+      <w:docGrid w:linePitch="360" w:charSpace="4096"/>
     </w:sectPr>
   </w:body>
 </w:document>
 </file>
 
+<file path=word/endnotes.xml><?xml version="1.0" encoding="utf-8"?>
+<w:endnotes xmlns:wpc="http://schemas.microsoft.com/office/word/2010/wordprocessingCanvas" xmlns:cx="http://schemas.microsoft.com/office/drawing/2014/chartex" xmlns:cx1="http://schemas.microsoft.com/office/drawing/2015/9/8/chartex" xmlns:cx2="http://schemas.microsoft.com/office/drawing/2015/10/21/chartex" xmlns:cx3="http://schemas.microsoft.com/office/drawing/2016/5/9/chartex" xmlns:cx4="http://schemas.microsoft.com/office/drawing/2016/5/10/chartex" xmlns:cx5="http://schemas.microsoft.com/office/drawing/2016/5/11/chartex" xmlns:cx6="http://schemas.microsoft.com/office/drawing/2016/5/12/chartex" xmlns:cx7="http://schemas.microsoft.com/office/drawing/2016/5/13/chartex" xmlns:cx8="http://schemas.microsoft.com/office/drawing/2016/5/14/chartex" xmlns:mc="http://schemas.openxmlformats.org/markup-compatibility/2006" xmlns:aink="http://schemas.microsoft.com/office/drawing/2016/ink" xmlns:am3d="http://schemas.microsoft.com/office/drawing/2017/model3d" xmlns:o="urn:schemas-microsoft-com:office:office" xmlns:oel="http://schemas.microsoft.com/office/2019/extlst" xmlns:r="http://schemas.openxmlformats.org/officeDocument/2006/relationships" xmlns:m="http://schemas.openxmlformats.org/officeDocument/2006/math" xmlns:v="urn:schemas-microsoft-com:vml" xmlns:wp14="http://schemas.microsoft.com/office/word/2010/wordprocessingDrawing" xmlns:wp="http://schemas.openxmlformats.org/drawingml/2006/wordprocessingDrawing" xmlns:w10="urn:schemas-microsoft-com:office:word" xmlns:w="http://schemas.openxmlformats.org/wordprocessingml/2006/main" xmlns:w14="http://schemas.microsoft.com/office/word/2010/wordml" xmlns:w15="http://schemas.microsoft.com/office/word/2012/wordml" xmlns:w16cex="http://schemas.microsoft.com/office/word/2018/wordml/cex" xmlns:w16cid="http://schemas.microsoft.com/office/word/2016/wordml/cid" xmlns:w16="http://schemas.microsoft.com/office/word/2018/wordml" xmlns:w16sdtdh="http://schemas.microsoft.com/office/word/2020/wordml/sdtdatahash" xmlns:w16se="http://schemas.microsoft.com/office/word/2015/wordml/symex" xmlns:wpg="http://schemas.microsoft.com/office/word/2010/wordprocessingGroup" xmlns:wpi="http://schemas.microsoft.com/office/word/2010/wordprocessingInk" xmlns:wne="http://schemas.microsoft.com/office/word/2006/wordml" xmlns:wps="http://schemas.microsoft.com/office/word/2010/wordprocessingShape" mc:Ignorable="w14 w15 w16se w16cid w16 w16cex w16sdtdh wp14">
+  <w:endnote w:type="separator" w:id="-1">
+    <w:p>
+      <w:pPr>
+        <w:spacing w:after="0" w:line="240" w:lineRule="auto"/>
+      </w:pPr>
+      <w:r>
+        <w:separator/>
+      </w:r>
+    </w:p>
+  </w:endnote>
+  <w:endnote w:type="continuationSeparator" w:id="0">
+    <w:p>
+      <w:pPr>
+        <w:spacing w:after="0" w:line="240" w:lineRule="auto"/>
+      </w:pPr>
+      <w:r>
+        <w:continuationSeparator/>
+      </w:r>
+    </w:p>
+  </w:endnote>
+</w:endnotes>
+</file>
+
 <file path=word/footer1.xml><?xml version="1.0" encoding="utf-8"?>
-<w:ftr xmlns:o="urn:schemas-microsoft-com:office:office" xmlns:r="http://schemas.openxmlformats.org/officeDocument/2006/relationships" xmlns:v="urn:schemas-microsoft-com:vml" xmlns:w="http://schemas.openxmlformats.org/wordprocessingml/2006/main" xmlns:w10="urn:schemas-microsoft-com:office:word" xmlns:wp="http://schemas.openxmlformats.org/drawingml/2006/wordprocessingDrawing" xmlns:wps="http://schemas.microsoft.com/office/word/2010/wordprocessingShape" xmlns:wpg="http://schemas.microsoft.com/office/word/2010/wordprocessingGroup" xmlns:mc="http://schemas.openxmlformats.org/markup-compatibility/2006" xmlns:wp14="http://schemas.microsoft.com/office/word/2010/wordprocessingDrawing" xmlns:w14="http://schemas.microsoft.com/office/word/2010/wordml" mc:Ignorable="w14 wp14">
+<w:ftr xmlns:wpc="http://schemas.microsoft.com/office/word/2010/wordprocessingCanvas" xmlns:cx="http://schemas.microsoft.com/office/drawing/2014/chartex" xmlns:cx1="http://schemas.microsoft.com/office/drawing/2015/9/8/chartex" xmlns:cx2="http://schemas.microsoft.com/office/drawing/2015/10/21/chartex" xmlns:cx3="http://schemas.microsoft.com/office/drawing/2016/5/9/chartex" xmlns:cx4="http://schemas.microsoft.com/office/drawing/2016/5/10/chartex" xmlns:cx5="http://schemas.microsoft.com/office/drawing/2016/5/11/chartex" xmlns:cx6="http://schemas.microsoft.com/office/drawing/2016/5/12/chartex" xmlns:cx7="http://schemas.microsoft.com/office/drawing/2016/5/13/chartex" xmlns:cx8="http://schemas.microsoft.com/office/drawing/2016/5/14/chartex" xmlns:mc="http://schemas.openxmlformats.org/markup-compatibility/2006" xmlns:aink="http://schemas.microsoft.com/office/drawing/2016/ink" xmlns:am3d="http://schemas.microsoft.com/office/drawing/2017/model3d" xmlns:o="urn:schemas-microsoft-com:office:office" xmlns:oel="http://schemas.microsoft.com/office/2019/extlst" xmlns:r="http://schemas.openxmlformats.org/officeDocument/2006/relationships" xmlns:m="http://schemas.openxmlformats.org/officeDocument/2006/math" xmlns:v="urn:schemas-microsoft-com:vml" xmlns:wp14="http://schemas.microsoft.com/office/word/2010/wordprocessingDrawing" xmlns:wp="http://schemas.openxmlformats.org/drawingml/2006/wordprocessingDrawing" xmlns:w10="urn:schemas-microsoft-com:office:word" xmlns:w="http://schemas.openxmlformats.org/wordprocessingml/2006/main" xmlns:w14="http://schemas.microsoft.com/office/word/2010/wordml" xmlns:w15="http://schemas.microsoft.com/office/word/2012/wordml" xmlns:w16cex="http://schemas.microsoft.com/office/word/2018/wordml/cex" xmlns:w16cid="http://schemas.microsoft.com/office/word/2016/wordml/cid" xmlns:w16="http://schemas.microsoft.com/office/word/2018/wordml" xmlns:w16sdtdh="http://schemas.microsoft.com/office/word/2020/wordml/sdtdatahash" xmlns:w16se="http://schemas.microsoft.com/office/word/2015/wordml/symex" xmlns:wpg="http://schemas.microsoft.com/office/word/2010/wordprocessingGroup" xmlns:wpi="http://schemas.microsoft.com/office/word/2010/wordprocessingInk" xmlns:wne="http://schemas.microsoft.com/office/word/2006/wordml" xmlns:wps="http://schemas.microsoft.com/office/word/2010/wordprocessingShape" mc:Ignorable="w14 w15 w16se w16cid w16 w16cex w16sdtdh wp14">
   <w:p>
     <w:pPr>
-      <w:pStyle w:val="Normal"/>
-      <w:spacing w:lineRule="auto" w:line="240" w:before="0" w:after="0"/>
-      <w:ind w:left="-1418" w:right="-1561" w:hanging="0"/>
+      <w:spacing w:after="0" w:line="240" w:lineRule="auto"/>
+      <w:ind w:left="-1418" w:right="-1561"/>
       <w:jc w:val="center"/>
       <w:rPr>
         <w:sz w:val="20"/>
@@ -2552,10 +2544,9 @@
       <w:pStyle w:val="Rodap"/>
       <w:tabs>
         <w:tab w:val="clear" w:pos="8504"/>
-        <w:tab w:val="center" w:pos="4252" w:leader="none"/>
-        <w:tab w:val="right" w:pos="9498" w:leader="none"/>
+        <w:tab w:val="right" w:pos="9498"/>
       </w:tabs>
-      <w:ind w:right="-994" w:hanging="0"/>
+      <w:ind w:right="-994"/>
       <w:jc w:val="center"/>
       <w:rPr>
         <w:sz w:val="20"/>
@@ -2567,19 +2558,59 @@
         <w:sz w:val="20"/>
         <w:szCs w:val="20"/>
       </w:rPr>
-      <w:t>${parish_footer}</w:t>
+      <w:t>${</w:t>
+    </w:r>
+    <w:proofErr w:type="spellStart"/>
+    <w:r>
+      <w:rPr>
+        <w:sz w:val="20"/>
+        <w:szCs w:val="20"/>
+      </w:rPr>
+      <w:t>parish_footer</w:t>
+    </w:r>
+    <w:proofErr w:type="spellEnd"/>
+    <w:r>
+      <w:rPr>
+        <w:sz w:val="20"/>
+        <w:szCs w:val="20"/>
+      </w:rPr>
+      <w:t>}</w:t>
     </w:r>
   </w:p>
 </w:ftr>
 </file>
 
+<file path=word/footnotes.xml><?xml version="1.0" encoding="utf-8"?>
+<w:footnotes xmlns:wpc="http://schemas.microsoft.com/office/word/2010/wordprocessingCanvas" xmlns:cx="http://schemas.microsoft.com/office/drawing/2014/chartex" xmlns:cx1="http://schemas.microsoft.com/office/drawing/2015/9/8/chartex" xmlns:cx2="http://schemas.microsoft.com/office/drawing/2015/10/21/chartex" xmlns:cx3="http://schemas.microsoft.com/office/drawing/2016/5/9/chartex" xmlns:cx4="http://schemas.microsoft.com/office/drawing/2016/5/10/chartex" xmlns:cx5="http://schemas.microsoft.com/office/drawing/2016/5/11/chartex" xmlns:cx6="http://schemas.microsoft.com/office/drawing/2016/5/12/chartex" xmlns:cx7="http://schemas.microsoft.com/office/drawing/2016/5/13/chartex" xmlns:cx8="http://schemas.microsoft.com/office/drawing/2016/5/14/chartex" xmlns:mc="http://schemas.openxmlformats.org/markup-compatibility/2006" xmlns:aink="http://schemas.microsoft.com/office/drawing/2016/ink" xmlns:am3d="http://schemas.microsoft.com/office/drawing/2017/model3d" xmlns:o="urn:schemas-microsoft-com:office:office" xmlns:oel="http://schemas.microsoft.com/office/2019/extlst" xmlns:r="http://schemas.openxmlformats.org/officeDocument/2006/relationships" xmlns:m="http://schemas.openxmlformats.org/officeDocument/2006/math" xmlns:v="urn:schemas-microsoft-com:vml" xmlns:wp14="http://schemas.microsoft.com/office/word/2010/wordprocessingDrawing" xmlns:wp="http://schemas.openxmlformats.org/drawingml/2006/wordprocessingDrawing" xmlns:w10="urn:schemas-microsoft-com:office:word" xmlns:w="http://schemas.openxmlformats.org/wordprocessingml/2006/main" xmlns:w14="http://schemas.microsoft.com/office/word/2010/wordml" xmlns:w15="http://schemas.microsoft.com/office/word/2012/wordml" xmlns:w16cex="http://schemas.microsoft.com/office/word/2018/wordml/cex" xmlns:w16cid="http://schemas.microsoft.com/office/word/2016/wordml/cid" xmlns:w16="http://schemas.microsoft.com/office/word/2018/wordml" xmlns:w16sdtdh="http://schemas.microsoft.com/office/word/2020/wordml/sdtdatahash" xmlns:w16se="http://schemas.microsoft.com/office/word/2015/wordml/symex" xmlns:wpg="http://schemas.microsoft.com/office/word/2010/wordprocessingGroup" xmlns:wpi="http://schemas.microsoft.com/office/word/2010/wordprocessingInk" xmlns:wne="http://schemas.microsoft.com/office/word/2006/wordml" xmlns:wps="http://schemas.microsoft.com/office/word/2010/wordprocessingShape" mc:Ignorable="w14 w15 w16se w16cid w16 w16cex w16sdtdh wp14">
+  <w:footnote w:type="separator" w:id="-1">
+    <w:p>
+      <w:pPr>
+        <w:spacing w:after="0" w:line="240" w:lineRule="auto"/>
+      </w:pPr>
+      <w:r>
+        <w:separator/>
+      </w:r>
+    </w:p>
+  </w:footnote>
+  <w:footnote w:type="continuationSeparator" w:id="0">
+    <w:p>
+      <w:pPr>
+        <w:spacing w:after="0" w:line="240" w:lineRule="auto"/>
+      </w:pPr>
+      <w:r>
+        <w:continuationSeparator/>
+      </w:r>
+    </w:p>
+  </w:footnote>
+</w:footnotes>
+</file>
+
 <file path=word/header1.xml><?xml version="1.0" encoding="utf-8"?>
-<w:hdr xmlns:o="urn:schemas-microsoft-com:office:office" xmlns:r="http://schemas.openxmlformats.org/officeDocument/2006/relationships" xmlns:v="urn:schemas-microsoft-com:vml" xmlns:w="http://schemas.openxmlformats.org/wordprocessingml/2006/main" xmlns:w10="urn:schemas-microsoft-com:office:word" xmlns:wp="http://schemas.openxmlformats.org/drawingml/2006/wordprocessingDrawing" xmlns:wps="http://schemas.microsoft.com/office/word/2010/wordprocessingShape" xmlns:wpg="http://schemas.microsoft.com/office/word/2010/wordprocessingGroup" xmlns:mc="http://schemas.openxmlformats.org/markup-compatibility/2006" xmlns:wp14="http://schemas.microsoft.com/office/word/2010/wordprocessingDrawing" xmlns:w14="http://schemas.microsoft.com/office/word/2010/wordml" mc:Ignorable="w14 wp14">
+<w:hdr xmlns:wpc="http://schemas.microsoft.com/office/word/2010/wordprocessingCanvas" xmlns:cx="http://schemas.microsoft.com/office/drawing/2014/chartex" xmlns:cx1="http://schemas.microsoft.com/office/drawing/2015/9/8/chartex" xmlns:cx2="http://schemas.microsoft.com/office/drawing/2015/10/21/chartex" xmlns:cx3="http://schemas.microsoft.com/office/drawing/2016/5/9/chartex" xmlns:cx4="http://schemas.microsoft.com/office/drawing/2016/5/10/chartex" xmlns:cx5="http://schemas.microsoft.com/office/drawing/2016/5/11/chartex" xmlns:cx6="http://schemas.microsoft.com/office/drawing/2016/5/12/chartex" xmlns:cx7="http://schemas.microsoft.com/office/drawing/2016/5/13/chartex" xmlns:cx8="http://schemas.microsoft.com/office/drawing/2016/5/14/chartex" xmlns:mc="http://schemas.openxmlformats.org/markup-compatibility/2006" xmlns:aink="http://schemas.microsoft.com/office/drawing/2016/ink" xmlns:am3d="http://schemas.microsoft.com/office/drawing/2017/model3d" xmlns:o="urn:schemas-microsoft-com:office:office" xmlns:oel="http://schemas.microsoft.com/office/2019/extlst" xmlns:r="http://schemas.openxmlformats.org/officeDocument/2006/relationships" xmlns:m="http://schemas.openxmlformats.org/officeDocument/2006/math" xmlns:v="urn:schemas-microsoft-com:vml" xmlns:wp14="http://schemas.microsoft.com/office/word/2010/wordprocessingDrawing" xmlns:wp="http://schemas.openxmlformats.org/drawingml/2006/wordprocessingDrawing" xmlns:w10="urn:schemas-microsoft-com:office:word" xmlns:w="http://schemas.openxmlformats.org/wordprocessingml/2006/main" xmlns:w14="http://schemas.microsoft.com/office/word/2010/wordml" xmlns:w15="http://schemas.microsoft.com/office/word/2012/wordml" xmlns:w16cex="http://schemas.microsoft.com/office/word/2018/wordml/cex" xmlns:w16cid="http://schemas.microsoft.com/office/word/2016/wordml/cid" xmlns:w16="http://schemas.microsoft.com/office/word/2018/wordml" xmlns:w16sdtdh="http://schemas.microsoft.com/office/word/2020/wordml/sdtdatahash" xmlns:w16se="http://schemas.microsoft.com/office/word/2015/wordml/symex" xmlns:wpg="http://schemas.microsoft.com/office/word/2010/wordprocessingGroup" xmlns:wpi="http://schemas.microsoft.com/office/word/2010/wordprocessingInk" xmlns:wne="http://schemas.microsoft.com/office/word/2006/wordml" xmlns:wps="http://schemas.microsoft.com/office/word/2010/wordprocessingShape" mc:Ignorable="w14 w15 w16se w16cid w16 w16cex w16sdtdh wp14">
   <w:p>
     <w:pPr>
-      <w:pStyle w:val="Normal"/>
-      <w:spacing w:lineRule="auto" w:line="240" w:before="0" w:after="0"/>
-      <w:ind w:left="-1418" w:right="-1561" w:hanging="0"/>
+      <w:spacing w:after="0" w:line="240" w:lineRule="auto"/>
+      <w:ind w:left="-1418" w:right="-1561"/>
       <w:jc w:val="both"/>
       <w:rPr>
         <w:sz w:val="24"/>
@@ -2588,13 +2619,14 @@
     </w:pPr>
     <w:r>
       <w:rPr>
+        <w:noProof/>
         <w:sz w:val="24"/>
         <w:szCs w:val="24"/>
       </w:rPr>
       <mc:AlternateContent>
         <mc:Choice Requires="wps">
           <w:drawing>
-            <wp:anchor behindDoc="1" distT="0" distB="0" distL="0" distR="0" simplePos="0" locked="0" layoutInCell="1" allowOverlap="1" relativeHeight="3" wp14:anchorId="28B78CE1">
+            <wp:anchor distT="0" distB="0" distL="635" distR="0" simplePos="0" relativeHeight="6" behindDoc="1" locked="0" layoutInCell="0" allowOverlap="1" wp14:anchorId="246382E0" wp14:editId="18A0A358">
               <wp:simplePos x="0" y="0"/>
               <wp:positionH relativeFrom="column">
                 <wp:posOffset>2192020</wp:posOffset>
@@ -2603,9 +2635,10 @@
                 <wp:posOffset>-22860</wp:posOffset>
               </wp:positionV>
               <wp:extent cx="3623945" cy="1309370"/>
-              <wp:effectExtent l="0" t="635" r="3810" b="0"/>
+              <wp:effectExtent l="635" t="0" r="0" b="0"/>
               <wp:wrapNone/>
               <wp:docPr id="11" name="Caixa de texto 9"/>
+              <wp:cNvGraphicFramePr/>
               <a:graphic xmlns:a="http://schemas.openxmlformats.org/drawingml/2006/main">
                 <a:graphicData uri="http://schemas.microsoft.com/office/word/2010/wordprocessingShape">
                   <wps:wsp>
@@ -2613,22 +2646,28 @@
                     <wps:spPr>
                       <a:xfrm>
                         <a:off x="0" y="0"/>
-                        <a:ext cx="3623400" cy="1308600"/>
+                        <a:ext cx="3624120" cy="1309320"/>
                       </a:xfrm>
                       <a:prstGeom prst="rect">
                         <a:avLst/>
                       </a:prstGeom>
                       <a:solidFill>
-                        <a:srgbClr val="ffffff"/>
+                        <a:srgbClr val="FFFFFF"/>
                       </a:solidFill>
-                      <a:ln>
+                      <a:ln w="0">
                         <a:noFill/>
                       </a:ln>
                     </wps:spPr>
                     <wps:style>
-                      <a:lnRef idx="0"/>
-                      <a:fillRef idx="0"/>
-                      <a:effectRef idx="0"/>
+                      <a:lnRef idx="0">
+                        <a:scrgbClr r="0" g="0" b="0"/>
+                      </a:lnRef>
+                      <a:fillRef idx="0">
+                        <a:scrgbClr r="0" g="0" b="0"/>
+                      </a:fillRef>
+                      <a:effectRef idx="0">
+                        <a:scrgbClr r="0" g="0" b="0"/>
+                      </a:effectRef>
                       <a:fontRef idx="minor"/>
                     </wps:style>
                     <wps:txbx>
@@ -2636,7 +2675,7 @@
                         <w:p>
                           <w:pPr>
                             <w:pStyle w:val="Contedodamoldura"/>
-                            <w:spacing w:lineRule="auto" w:line="240" w:before="0" w:after="0"/>
+                            <w:spacing w:after="0" w:line="240" w:lineRule="auto"/>
                             <w:jc w:val="right"/>
                             <w:rPr>
                               <w:sz w:val="28"/>
@@ -2656,47 +2695,58 @@
                         <w:p>
                           <w:pPr>
                             <w:pStyle w:val="Contedodamoldura"/>
-                            <w:spacing w:lineRule="auto" w:line="240" w:before="0" w:after="0"/>
+                            <w:spacing w:after="0" w:line="240" w:lineRule="auto"/>
                             <w:jc w:val="right"/>
                             <w:rPr>
-                              <w:rFonts w:ascii="Tempus Sans ITC" w:hAnsi="Tempus Sans ITC" w:eastAsia="Calibri" w:cs="" w:cstheme="minorBidi" w:eastAsiaTheme="minorHAnsi"/>
-                              <w:b/>
+                              <w:rFonts w:ascii="Tempus Sans ITC" w:hAnsi="Tempus Sans ITC"/>
                               <w:b/>
                               <w:color w:val="auto"/>
-                              <w:kern w:val="0"/>
                               <w:sz w:val="24"/>
                               <w:szCs w:val="24"/>
-                              <w:lang w:val="pt-PT" w:eastAsia="en-US" w:bidi="ar-SA"/>
                             </w:rPr>
                           </w:pPr>
                           <w:r>
                             <w:rPr>
-                              <w:rFonts w:eastAsia="Calibri" w:cs="" w:ascii="Tempus Sans ITC" w:hAnsi="Tempus Sans ITC" w:cstheme="minorBidi" w:eastAsiaTheme="minorHAnsi"/>
+                              <w:rFonts w:ascii="Tempus Sans ITC" w:hAnsi="Tempus Sans ITC"/>
                               <w:b/>
                               <w:color w:val="000000"/>
-                              <w:kern w:val="0"/>
                               <w:sz w:val="24"/>
                               <w:szCs w:val="24"/>
-                              <w:lang w:val="pt-PT" w:eastAsia="en-US" w:bidi="ar-SA"/>
                             </w:rPr>
-                            <w:t>${parish_name}</w:t>
+                            <w:t>${</w:t>
+                          </w:r>
+                          <w:proofErr w:type="spellStart"/>
+                          <w:r>
+                            <w:rPr>
+                              <w:rFonts w:ascii="Tempus Sans ITC" w:hAnsi="Tempus Sans ITC"/>
+                              <w:b/>
+                              <w:color w:val="000000"/>
+                              <w:sz w:val="24"/>
+                              <w:szCs w:val="24"/>
+                            </w:rPr>
+                            <w:t>parish_name</w:t>
+                          </w:r>
+                          <w:proofErr w:type="spellEnd"/>
+                          <w:r>
+                            <w:rPr>
+                              <w:rFonts w:ascii="Tempus Sans ITC" w:hAnsi="Tempus Sans ITC"/>
+                              <w:b/>
+                              <w:color w:val="000000"/>
+                              <w:sz w:val="24"/>
+                              <w:szCs w:val="24"/>
+                            </w:rPr>
+                            <w:t>}</w:t>
                           </w:r>
                         </w:p>
                         <w:p>
                           <w:pPr>
                             <w:pStyle w:val="Contedodamoldura"/>
-                            <w:spacing w:lineRule="auto" w:line="240" w:before="0" w:after="0"/>
+                            <w:spacing w:after="0" w:line="240" w:lineRule="auto"/>
                             <w:jc w:val="right"/>
-                            <w:rPr>
-                              <w:sz w:val="22"/>
-                              <w:szCs w:val="22"/>
-                            </w:rPr>
                           </w:pPr>
                           <w:r>
                             <w:rPr>
                               <w:rFonts w:ascii="Tempus Sans ITC" w:hAnsi="Tempus Sans ITC"/>
-                              <w:sz w:val="22"/>
-                              <w:szCs w:val="22"/>
                             </w:rPr>
                             <w:t>Ficha de Inscrição</w:t>
                           </w:r>
@@ -2704,53 +2754,42 @@
                         <w:p>
                           <w:pPr>
                             <w:pStyle w:val="Contedodamoldura"/>
-                            <w:spacing w:lineRule="auto" w:line="240" w:before="0" w:after="0"/>
+                            <w:spacing w:after="0" w:line="240" w:lineRule="auto"/>
                             <w:jc w:val="right"/>
-                            <w:rPr>
-                              <w:sz w:val="22"/>
-                              <w:szCs w:val="22"/>
-                            </w:rPr>
                           </w:pPr>
                           <w:r>
                             <w:rPr>
                               <w:rFonts w:ascii="Tempus Sans ITC" w:hAnsi="Tempus Sans ITC"/>
-                              <w:sz w:val="22"/>
-                              <w:szCs w:val="22"/>
                             </w:rPr>
-                            <w:t xml:space="preserve">Ano </w:t>
+                            <w:t>Ano ${</w:t>
                           </w:r>
+                          <w:proofErr w:type="spellStart"/>
                           <w:r>
                             <w:rPr>
                               <w:rFonts w:ascii="Tempus Sans ITC" w:hAnsi="Tempus Sans ITC"/>
-                              <w:color w:val="00000A"/>
-                              <w:sz w:val="22"/>
-                              <w:szCs w:val="22"/>
                             </w:rPr>
-                            <w:t>${ano_catequetico}</w:t>
+                            <w:t>ano_catequetico</w:t>
+                          </w:r>
+                          <w:proofErr w:type="spellEnd"/>
+                          <w:r>
+                            <w:rPr>
+                              <w:rFonts w:ascii="Tempus Sans ITC" w:hAnsi="Tempus Sans ITC"/>
+                            </w:rPr>
+                            <w:t>}</w:t>
                           </w:r>
                         </w:p>
                         <w:p>
                           <w:pPr>
                             <w:pStyle w:val="Contedodamoldura"/>
-                            <w:spacing w:before="0" w:after="200"/>
                             <w:jc w:val="center"/>
                             <w:rPr>
                               <w:rFonts w:ascii="Tempus Sans ITC" w:hAnsi="Tempus Sans ITC"/>
-                              <w:sz w:val="22"/>
-                              <w:szCs w:val="22"/>
                             </w:rPr>
                           </w:pPr>
-                          <w:r>
-                            <w:rPr>
-                              <w:rFonts w:ascii="Tempus Sans ITC" w:hAnsi="Tempus Sans ITC"/>
-                              <w:sz w:val="22"/>
-                              <w:szCs w:val="22"/>
-                            </w:rPr>
-                          </w:r>
                         </w:p>
                       </w:txbxContent>
                     </wps:txbx>
-                    <wps:bodyPr>
+                    <wps:bodyPr anchor="t">
                       <a:noAutofit/>
                     </wps:bodyPr>
                   </wps:wsp>
@@ -2761,16 +2800,13 @@
         </mc:Choice>
         <mc:Fallback>
           <w:pict>
-            <v:rect id="shape_0" ID="Caixa de texto 9" fillcolor="white" stroked="f" style="position:absolute;margin-left:172.6pt;margin-top:-1.8pt;width:285.25pt;height:103pt" wp14:anchorId="28B78CE1">
-              <w10:wrap type="square"/>
-              <v:fill o:detectmouseclick="t" type="solid" color2="black"/>
-              <v:stroke color="#3465a4" joinstyle="round" endcap="flat"/>
+            <v:rect w14:anchorId="246382E0" id="Caixa de texto 9" o:spid="_x0000_s1031" style="position:absolute;left:0;text-align:left;margin-left:172.6pt;margin-top:-1.8pt;width:285.35pt;height:103.1pt;z-index:-503316474;visibility:visible;mso-wrap-style:square;mso-wrap-distance-left:.05pt;mso-wrap-distance-top:0;mso-wrap-distance-right:0;mso-wrap-distance-bottom:0;mso-position-horizontal:absolute;mso-position-horizontal-relative:text;mso-position-vertical:absolute;mso-position-vertical-relative:text;v-text-anchor:top" o:gfxdata="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" o:allowincell="f" stroked="f" strokeweight="0">
               <v:textbox>
                 <w:txbxContent>
                   <w:p>
                     <w:pPr>
                       <w:pStyle w:val="Contedodamoldura"/>
-                      <w:spacing w:lineRule="auto" w:line="240" w:before="0" w:after="0"/>
+                      <w:spacing w:after="0" w:line="240" w:lineRule="auto"/>
                       <w:jc w:val="right"/>
                       <w:rPr>
                         <w:sz w:val="28"/>
@@ -2790,47 +2826,58 @@
                   <w:p>
                     <w:pPr>
                       <w:pStyle w:val="Contedodamoldura"/>
-                      <w:spacing w:lineRule="auto" w:line="240" w:before="0" w:after="0"/>
+                      <w:spacing w:after="0" w:line="240" w:lineRule="auto"/>
                       <w:jc w:val="right"/>
                       <w:rPr>
-                        <w:rFonts w:ascii="Tempus Sans ITC" w:hAnsi="Tempus Sans ITC" w:eastAsia="Calibri" w:cs="" w:cstheme="minorBidi" w:eastAsiaTheme="minorHAnsi"/>
-                        <w:b/>
+                        <w:rFonts w:ascii="Tempus Sans ITC" w:hAnsi="Tempus Sans ITC"/>
                         <w:b/>
                         <w:color w:val="auto"/>
-                        <w:kern w:val="0"/>
                         <w:sz w:val="24"/>
                         <w:szCs w:val="24"/>
-                        <w:lang w:val="pt-PT" w:eastAsia="en-US" w:bidi="ar-SA"/>
                       </w:rPr>
                     </w:pPr>
                     <w:r>
                       <w:rPr>
-                        <w:rFonts w:eastAsia="Calibri" w:cs="" w:ascii="Tempus Sans ITC" w:hAnsi="Tempus Sans ITC" w:cstheme="minorBidi" w:eastAsiaTheme="minorHAnsi"/>
+                        <w:rFonts w:ascii="Tempus Sans ITC" w:hAnsi="Tempus Sans ITC"/>
                         <w:b/>
                         <w:color w:val="000000"/>
-                        <w:kern w:val="0"/>
                         <w:sz w:val="24"/>
                         <w:szCs w:val="24"/>
-                        <w:lang w:val="pt-PT" w:eastAsia="en-US" w:bidi="ar-SA"/>
                       </w:rPr>
-                      <w:t>${parish_name}</w:t>
+                      <w:t>${</w:t>
+                    </w:r>
+                    <w:proofErr w:type="spellStart"/>
+                    <w:r>
+                      <w:rPr>
+                        <w:rFonts w:ascii="Tempus Sans ITC" w:hAnsi="Tempus Sans ITC"/>
+                        <w:b/>
+                        <w:color w:val="000000"/>
+                        <w:sz w:val="24"/>
+                        <w:szCs w:val="24"/>
+                      </w:rPr>
+                      <w:t>parish_name</w:t>
+                    </w:r>
+                    <w:proofErr w:type="spellEnd"/>
+                    <w:r>
+                      <w:rPr>
+                        <w:rFonts w:ascii="Tempus Sans ITC" w:hAnsi="Tempus Sans ITC"/>
+                        <w:b/>
+                        <w:color w:val="000000"/>
+                        <w:sz w:val="24"/>
+                        <w:szCs w:val="24"/>
+                      </w:rPr>
+                      <w:t>}</w:t>
                     </w:r>
                   </w:p>
                   <w:p>
                     <w:pPr>
                       <w:pStyle w:val="Contedodamoldura"/>
-                      <w:spacing w:lineRule="auto" w:line="240" w:before="0" w:after="0"/>
+                      <w:spacing w:after="0" w:line="240" w:lineRule="auto"/>
                       <w:jc w:val="right"/>
-                      <w:rPr>
-                        <w:sz w:val="22"/>
-                        <w:szCs w:val="22"/>
-                      </w:rPr>
                     </w:pPr>
                     <w:r>
                       <w:rPr>
                         <w:rFonts w:ascii="Tempus Sans ITC" w:hAnsi="Tempus Sans ITC"/>
-                        <w:sz w:val="22"/>
-                        <w:szCs w:val="22"/>
                       </w:rPr>
                       <w:t>Ficha de Inscrição</w:t>
                     </w:r>
@@ -2838,49 +2885,38 @@
                   <w:p>
                     <w:pPr>
                       <w:pStyle w:val="Contedodamoldura"/>
-                      <w:spacing w:lineRule="auto" w:line="240" w:before="0" w:after="0"/>
+                      <w:spacing w:after="0" w:line="240" w:lineRule="auto"/>
                       <w:jc w:val="right"/>
-                      <w:rPr>
-                        <w:sz w:val="22"/>
-                        <w:szCs w:val="22"/>
-                      </w:rPr>
                     </w:pPr>
                     <w:r>
                       <w:rPr>
                         <w:rFonts w:ascii="Tempus Sans ITC" w:hAnsi="Tempus Sans ITC"/>
-                        <w:sz w:val="22"/>
-                        <w:szCs w:val="22"/>
                       </w:rPr>
-                      <w:t xml:space="preserve">Ano </w:t>
+                      <w:t>Ano ${</w:t>
                     </w:r>
+                    <w:proofErr w:type="spellStart"/>
                     <w:r>
                       <w:rPr>
                         <w:rFonts w:ascii="Tempus Sans ITC" w:hAnsi="Tempus Sans ITC"/>
-                        <w:color w:val="00000A"/>
-                        <w:sz w:val="22"/>
-                        <w:szCs w:val="22"/>
                       </w:rPr>
-                      <w:t>${ano_catequetico}</w:t>
+                      <w:t>ano_catequetico</w:t>
+                    </w:r>
+                    <w:proofErr w:type="spellEnd"/>
+                    <w:r>
+                      <w:rPr>
+                        <w:rFonts w:ascii="Tempus Sans ITC" w:hAnsi="Tempus Sans ITC"/>
+                      </w:rPr>
+                      <w:t>}</w:t>
                     </w:r>
                   </w:p>
                   <w:p>
                     <w:pPr>
                       <w:pStyle w:val="Contedodamoldura"/>
-                      <w:spacing w:before="0" w:after="200"/>
                       <w:jc w:val="center"/>
                       <w:rPr>
                         <w:rFonts w:ascii="Tempus Sans ITC" w:hAnsi="Tempus Sans ITC"/>
-                        <w:sz w:val="22"/>
-                        <w:szCs w:val="22"/>
                       </w:rPr>
                     </w:pPr>
-                    <w:r>
-                      <w:rPr>
-                        <w:rFonts w:ascii="Tempus Sans ITC" w:hAnsi="Tempus Sans ITC"/>
-                        <w:sz w:val="22"/>
-                        <w:szCs w:val="22"/>
-                      </w:rPr>
-                    </w:r>
                   </w:p>
                 </w:txbxContent>
               </v:textbox>
@@ -2888,8 +2924,15 @@
           </w:pict>
         </mc:Fallback>
       </mc:AlternateContent>
+    </w:r>
+    <w:r>
+      <w:rPr>
+        <w:noProof/>
+        <w:sz w:val="24"/>
+        <w:szCs w:val="24"/>
+      </w:rPr>
       <w:drawing>
-        <wp:anchor behindDoc="1" distT="0" distB="0" distL="0" distR="0" simplePos="0" locked="0" layoutInCell="1" allowOverlap="1" relativeHeight="5">
+        <wp:anchor distT="0" distB="0" distL="0" distR="0" simplePos="0" relativeHeight="10" behindDoc="1" locked="0" layoutInCell="0" allowOverlap="1" wp14:anchorId="65A723E2" wp14:editId="581888CA">
           <wp:simplePos x="0" y="0"/>
           <wp:positionH relativeFrom="column">
             <wp:posOffset>-496570</wp:posOffset>
@@ -2900,7 +2943,7 @@
           <wp:extent cx="1494790" cy="1068070"/>
           <wp:effectExtent l="0" t="0" r="0" b="0"/>
           <wp:wrapNone/>
-          <wp:docPr id="13" name="Imagem 1" descr=""/>
+          <wp:docPr id="13" name="Imagem 1"/>
           <wp:cNvGraphicFramePr>
             <a:graphicFrameLocks xmlns:a="http://schemas.openxmlformats.org/drawingml/2006/main" noChangeAspect="1"/>
           </wp:cNvGraphicFramePr>
@@ -2908,7 +2951,7 @@
             <a:graphicData uri="http://schemas.openxmlformats.org/drawingml/2006/picture">
               <pic:pic xmlns:pic="http://schemas.openxmlformats.org/drawingml/2006/picture">
                 <pic:nvPicPr>
-                  <pic:cNvPr id="13" name="Imagem 1" descr=""/>
+                  <pic:cNvPr id="13" name="Imagem 1"/>
                   <pic:cNvPicPr>
                     <a:picLocks noChangeAspect="1" noChangeArrowheads="1"/>
                   </pic:cNvPicPr>
@@ -2937,53 +2980,44 @@
   </w:p>
   <w:p>
     <w:pPr>
-      <w:pStyle w:val="Normal"/>
-      <w:spacing w:lineRule="auto" w:line="240" w:before="0" w:after="0"/>
-      <w:rPr/>
+      <w:spacing w:after="0" w:line="240" w:lineRule="auto"/>
     </w:pPr>
-    <w:r>
-      <w:rPr/>
-    </w:r>
   </w:p>
   <w:p>
     <w:pPr>
       <w:pStyle w:val="Cabealho"/>
-      <w:rPr/>
     </w:pPr>
-    <w:r>
-      <w:rPr/>
-    </w:r>
   </w:p>
 </w:hdr>
 </file>
 
 <file path=word/styles.xml><?xml version="1.0" encoding="utf-8"?>
-<w:styles xmlns:w="http://schemas.openxmlformats.org/wordprocessingml/2006/main" xmlns:w14="http://schemas.microsoft.com/office/word/2010/wordml" xmlns:mc="http://schemas.openxmlformats.org/markup-compatibility/2006" mc:Ignorable="w14">
+<w:styles xmlns:mc="http://schemas.openxmlformats.org/markup-compatibility/2006" xmlns:r="http://schemas.openxmlformats.org/officeDocument/2006/relationships" xmlns:w="http://schemas.openxmlformats.org/wordprocessingml/2006/main" xmlns:w14="http://schemas.microsoft.com/office/word/2010/wordml" xmlns:w15="http://schemas.microsoft.com/office/word/2012/wordml" xmlns:w16cex="http://schemas.microsoft.com/office/word/2018/wordml/cex" xmlns:w16cid="http://schemas.microsoft.com/office/word/2016/wordml/cid" xmlns:w16="http://schemas.microsoft.com/office/word/2018/wordml" xmlns:w16sdtdh="http://schemas.microsoft.com/office/word/2020/wordml/sdtdatahash" xmlns:w16se="http://schemas.microsoft.com/office/word/2015/wordml/symex" mc:Ignorable="w14 w15 w16se w16cid w16 w16cex w16sdtdh">
   <w:docDefaults>
     <w:rPrDefault>
       <w:rPr>
-        <w:rFonts w:ascii="Calibri" w:hAnsi="Calibri" w:eastAsia="Calibri" w:cs="" w:asciiTheme="minorHAnsi" w:cstheme="minorBidi" w:eastAsiaTheme="minorHAnsi" w:hAnsiTheme="minorHAnsi"/>
+        <w:rFonts w:asciiTheme="minorHAnsi" w:eastAsiaTheme="minorHAnsi" w:hAnsiTheme="minorHAnsi" w:cstheme="minorBidi"/>
         <w:szCs w:val="22"/>
         <w:lang w:val="pt-PT" w:eastAsia="en-US" w:bidi="ar-SA"/>
       </w:rPr>
     </w:rPrDefault>
     <w:pPrDefault>
       <w:pPr>
-        <w:suppressAutoHyphens w:val="true"/>
+        <w:suppressAutoHyphens/>
       </w:pPr>
     </w:pPrDefault>
   </w:docDefaults>
-  <w:latentStyles w:defLockedState="0" w:defUIPriority="99" w:defSemiHidden="0" w:defUnhideWhenUsed="0" w:defQFormat="0" w:count="374">
+  <w:latentStyles w:defLockedState="0" w:defUIPriority="99" w:defSemiHidden="0" w:defUnhideWhenUsed="0" w:defQFormat="0" w:count="376">
     <w:lsdException w:name="Normal" w:uiPriority="0" w:qFormat="1"/>
     <w:lsdException w:name="heading 1" w:uiPriority="9" w:qFormat="1"/>
-    <w:lsdException w:name="heading 2" w:uiPriority="9" w:semiHidden="1" w:unhideWhenUsed="1" w:qFormat="1"/>
-    <w:lsdException w:name="heading 3" w:uiPriority="9" w:semiHidden="1" w:unhideWhenUsed="1" w:qFormat="1"/>
-    <w:lsdException w:name="heading 4" w:uiPriority="9" w:semiHidden="1" w:unhideWhenUsed="1" w:qFormat="1"/>
-    <w:lsdException w:name="heading 5" w:uiPriority="9" w:semiHidden="1" w:unhideWhenUsed="1" w:qFormat="1"/>
-    <w:lsdException w:name="heading 6" w:uiPriority="9" w:semiHidden="1" w:unhideWhenUsed="1" w:qFormat="1"/>
-    <w:lsdException w:name="heading 7" w:uiPriority="9" w:semiHidden="1" w:unhideWhenUsed="1" w:qFormat="1"/>
-    <w:lsdException w:name="heading 8" w:uiPriority="9" w:semiHidden="1" w:unhideWhenUsed="1" w:qFormat="1"/>
-    <w:lsdException w:name="heading 9" w:uiPriority="9" w:semiHidden="1" w:unhideWhenUsed="1" w:qFormat="1"/>
+    <w:lsdException w:name="heading 2" w:semiHidden="1" w:uiPriority="9" w:unhideWhenUsed="1" w:qFormat="1"/>
+    <w:lsdException w:name="heading 3" w:semiHidden="1" w:uiPriority="9" w:unhideWhenUsed="1" w:qFormat="1"/>
+    <w:lsdException w:name="heading 4" w:semiHidden="1" w:uiPriority="9" w:unhideWhenUsed="1" w:qFormat="1"/>
+    <w:lsdException w:name="heading 5" w:semiHidden="1" w:uiPriority="9" w:unhideWhenUsed="1" w:qFormat="1"/>
+    <w:lsdException w:name="heading 6" w:semiHidden="1" w:uiPriority="9" w:unhideWhenUsed="1" w:qFormat="1"/>
+    <w:lsdException w:name="heading 7" w:semiHidden="1" w:uiPriority="9" w:unhideWhenUsed="1" w:qFormat="1"/>
+    <w:lsdException w:name="heading 8" w:semiHidden="1" w:uiPriority="9" w:unhideWhenUsed="1" w:qFormat="1"/>
+    <w:lsdException w:name="heading 9" w:semiHidden="1" w:uiPriority="9" w:unhideWhenUsed="1" w:qFormat="1"/>
     <w:lsdException w:name="index 1" w:semiHidden="1" w:unhideWhenUsed="1"/>
     <w:lsdException w:name="index 2" w:semiHidden="1" w:unhideWhenUsed="1"/>
     <w:lsdException w:name="index 3" w:semiHidden="1" w:unhideWhenUsed="1"/>
@@ -2993,22 +3027,22 @@
     <w:lsdException w:name="index 7" w:semiHidden="1" w:unhideWhenUsed="1"/>
     <w:lsdException w:name="index 8" w:semiHidden="1" w:unhideWhenUsed="1"/>
     <w:lsdException w:name="index 9" w:semiHidden="1" w:unhideWhenUsed="1"/>
-    <w:lsdException w:name="toc 1" w:uiPriority="39" w:semiHidden="1" w:unhideWhenUsed="1"/>
-    <w:lsdException w:name="toc 2" w:uiPriority="39" w:semiHidden="1" w:unhideWhenUsed="1"/>
-    <w:lsdException w:name="toc 3" w:uiPriority="39" w:semiHidden="1" w:unhideWhenUsed="1"/>
-    <w:lsdException w:name="toc 4" w:uiPriority="39" w:semiHidden="1" w:unhideWhenUsed="1"/>
-    <w:lsdException w:name="toc 5" w:uiPriority="39" w:semiHidden="1" w:unhideWhenUsed="1"/>
-    <w:lsdException w:name="toc 6" w:uiPriority="39" w:semiHidden="1" w:unhideWhenUsed="1"/>
-    <w:lsdException w:name="toc 7" w:uiPriority="39" w:semiHidden="1" w:unhideWhenUsed="1"/>
-    <w:lsdException w:name="toc 8" w:uiPriority="39" w:semiHidden="1" w:unhideWhenUsed="1"/>
-    <w:lsdException w:name="toc 9" w:uiPriority="39" w:semiHidden="1" w:unhideWhenUsed="1"/>
+    <w:lsdException w:name="toc 1" w:semiHidden="1" w:uiPriority="39" w:unhideWhenUsed="1"/>
+    <w:lsdException w:name="toc 2" w:semiHidden="1" w:uiPriority="39" w:unhideWhenUsed="1"/>
+    <w:lsdException w:name="toc 3" w:semiHidden="1" w:uiPriority="39" w:unhideWhenUsed="1"/>
+    <w:lsdException w:name="toc 4" w:semiHidden="1" w:uiPriority="39" w:unhideWhenUsed="1"/>
+    <w:lsdException w:name="toc 5" w:semiHidden="1" w:uiPriority="39" w:unhideWhenUsed="1"/>
+    <w:lsdException w:name="toc 6" w:semiHidden="1" w:uiPriority="39" w:unhideWhenUsed="1"/>
+    <w:lsdException w:name="toc 7" w:semiHidden="1" w:uiPriority="39" w:unhideWhenUsed="1"/>
+    <w:lsdException w:name="toc 8" w:semiHidden="1" w:uiPriority="39" w:unhideWhenUsed="1"/>
+    <w:lsdException w:name="toc 9" w:semiHidden="1" w:uiPriority="39" w:unhideWhenUsed="1"/>
     <w:lsdException w:name="Normal Indent" w:semiHidden="1" w:unhideWhenUsed="1"/>
     <w:lsdException w:name="footnote text" w:semiHidden="1" w:unhideWhenUsed="1"/>
     <w:lsdException w:name="annotation text" w:semiHidden="1" w:unhideWhenUsed="1"/>
     <w:lsdException w:name="header" w:semiHidden="1" w:unhideWhenUsed="1"/>
     <w:lsdException w:name="footer" w:semiHidden="1" w:unhideWhenUsed="1"/>
     <w:lsdException w:name="index heading" w:semiHidden="1" w:unhideWhenUsed="1"/>
-    <w:lsdException w:name="caption" w:uiPriority="35" w:semiHidden="1" w:unhideWhenUsed="1" w:qFormat="1"/>
+    <w:lsdException w:name="caption" w:semiHidden="1" w:uiPriority="35" w:unhideWhenUsed="1" w:qFormat="1"/>
     <w:lsdException w:name="table of figures" w:semiHidden="1" w:unhideWhenUsed="1"/>
     <w:lsdException w:name="envelope address" w:semiHidden="1" w:unhideWhenUsed="1"/>
     <w:lsdException w:name="envelope return" w:semiHidden="1" w:unhideWhenUsed="1"/>
@@ -3039,7 +3073,7 @@
     <w:lsdException w:name="Title" w:uiPriority="10" w:qFormat="1"/>
     <w:lsdException w:name="Closing" w:semiHidden="1" w:unhideWhenUsed="1"/>
     <w:lsdException w:name="Signature" w:semiHidden="1" w:unhideWhenUsed="1"/>
-    <w:lsdException w:name="Default Paragraph Font" w:uiPriority="1" w:semiHidden="1" w:unhideWhenUsed="1"/>
+    <w:lsdException w:name="Default Paragraph Font" w:semiHidden="1" w:uiPriority="1" w:unhideWhenUsed="1"/>
     <w:lsdException w:name="Body Text" w:semiHidden="1" w:unhideWhenUsed="1"/>
     <w:lsdException w:name="Body Text Indent" w:semiHidden="1" w:unhideWhenUsed="1"/>
     <w:lsdException w:name="List Continue" w:semiHidden="1" w:unhideWhenUsed="1"/>
@@ -3059,7 +3093,7 @@
     <w:lsdException w:name="Body Text Indent 2" w:semiHidden="1" w:unhideWhenUsed="1"/>
     <w:lsdException w:name="Body Text Indent 3" w:semiHidden="1" w:unhideWhenUsed="1"/>
     <w:lsdException w:name="Block Text" w:semiHidden="1" w:unhideWhenUsed="1"/>
-    <w:lsdException w:name="Hyperlink" w:uiPriority="0" w:semiHidden="1" w:unhideWhenUsed="1"/>
+    <w:lsdException w:name="Hyperlink" w:semiHidden="1" w:uiPriority="0" w:unhideWhenUsed="1"/>
     <w:lsdException w:name="FollowedHyperlink" w:semiHidden="1" w:unhideWhenUsed="1"/>
     <w:lsdException w:name="Strong" w:uiPriority="22" w:qFormat="1"/>
     <w:lsdException w:name="Emphasis" w:uiPriority="20" w:qFormat="1"/>
@@ -3239,8 +3273,8 @@
     <w:lsdException w:name="Subtle Reference" w:uiPriority="31" w:qFormat="1"/>
     <w:lsdException w:name="Intense Reference" w:uiPriority="32" w:qFormat="1"/>
     <w:lsdException w:name="Book Title" w:uiPriority="33" w:qFormat="1"/>
-    <w:lsdException w:name="Bibliography" w:uiPriority="37" w:semiHidden="1" w:unhideWhenUsed="1"/>
-    <w:lsdException w:name="TOC Heading" w:uiPriority="39" w:semiHidden="1" w:unhideWhenUsed="1" w:qFormat="1"/>
+    <w:lsdException w:name="Bibliography" w:semiHidden="1" w:uiPriority="37" w:unhideWhenUsed="1"/>
+    <w:lsdException w:name="TOC Heading" w:semiHidden="1" w:uiPriority="39" w:unhideWhenUsed="1" w:qFormat="1"/>
     <w:lsdException w:name="Plain Table 1" w:uiPriority="41"/>
     <w:lsdException w:name="Plain Table 2" w:uiPriority="42"/>
     <w:lsdException w:name="Plain Table 3" w:uiPriority="43"/>
@@ -3348,190 +3382,25 @@
     <w:lsdException w:name="Mention" w:semiHidden="1" w:unhideWhenUsed="1"/>
     <w:lsdException w:name="Smart Hyperlink" w:semiHidden="1" w:unhideWhenUsed="1"/>
     <w:lsdException w:name="Hashtag" w:semiHidden="1" w:unhideWhenUsed="1"/>
+    <w:lsdException w:name="Unresolved Mention" w:semiHidden="1" w:unhideWhenUsed="1"/>
+    <w:lsdException w:name="Smart Link" w:semiHidden="1" w:unhideWhenUsed="1"/>
   </w:latentStyles>
-  <w:style w:type="paragraph" w:styleId="Normal" w:default="1">
+  <w:style w:type="paragraph" w:default="1" w:styleId="Normal">
     <w:name w:val="Normal"/>
     <w:qFormat/>
     <w:rsid w:val="00886182"/>
     <w:pPr>
-      <w:widowControl/>
-      <w:suppressAutoHyphens w:val="true"/>
-      <w:bidi w:val="0"/>
-      <w:spacing w:lineRule="auto" w:line="276" w:before="0" w:after="200"/>
-      <w:jc w:val="left"/>
+      <w:spacing w:after="200" w:line="276" w:lineRule="auto"/>
     </w:pPr>
     <w:rPr>
-      <w:rFonts w:ascii="Calibri" w:hAnsi="Calibri" w:eastAsia="Calibri" w:cs="" w:asciiTheme="minorHAnsi" w:cstheme="minorBidi" w:eastAsiaTheme="minorHAnsi" w:hAnsiTheme="minorHAnsi"/>
-      <w:color w:val="auto"/>
-      <w:kern w:val="0"/>
       <w:sz w:val="22"/>
-      <w:szCs w:val="22"/>
-      <w:lang w:val="pt-PT" w:eastAsia="en-US" w:bidi="ar-SA"/>
     </w:rPr>
   </w:style>
-  <w:style w:type="character" w:styleId="DefaultParagraphFont" w:default="1">
+  <w:style w:type="character" w:default="1" w:styleId="Tipodeletrapredefinidodopargrafo">
     <w:name w:val="Default Paragraph Font"/>
     <w:uiPriority w:val="1"/>
     <w:semiHidden/>
     <w:unhideWhenUsed/>
-    <w:qFormat/>
-    <w:rPr/>
-  </w:style>
-  <w:style w:type="character" w:styleId="CabealhoCarter" w:customStyle="1">
-    <w:name w:val="Cabeçalho Caráter"/>
-    <w:basedOn w:val="DefaultParagraphFont"/>
-    <w:link w:val="Cabealho"/>
-    <w:uiPriority w:val="99"/>
-    <w:qFormat/>
-    <w:rsid w:val="00dc6141"/>
-    <w:rPr/>
-  </w:style>
-  <w:style w:type="character" w:styleId="RodapCarter" w:customStyle="1">
-    <w:name w:val="Rodapé Caráter"/>
-    <w:basedOn w:val="DefaultParagraphFont"/>
-    <w:link w:val="Rodap"/>
-    <w:uiPriority w:val="99"/>
-    <w:qFormat/>
-    <w:rsid w:val="00dc6141"/>
-    <w:rPr/>
-  </w:style>
-  <w:style w:type="character" w:styleId="LigaodeInternet">
-    <w:name w:val="Ligação de Internet"/>
-    <w:basedOn w:val="DefaultParagraphFont"/>
-    <w:rsid w:val="00dc6141"/>
-    <w:rPr>
-      <w:color w:val="0000FF"/>
-      <w:u w:val="single"/>
-    </w:rPr>
-  </w:style>
-  <w:style w:type="paragraph" w:styleId="Ttulo">
-    <w:name w:val="Título"/>
-    <w:basedOn w:val="Normal"/>
-    <w:next w:val="Corpodotexto"/>
-    <w:qFormat/>
-    <w:pPr>
-      <w:keepNext w:val="true"/>
-      <w:spacing w:before="240" w:after="120"/>
-    </w:pPr>
-    <w:rPr>
-      <w:rFonts w:ascii="Liberation Sans" w:hAnsi="Liberation Sans" w:eastAsia="Noto Sans CJK SC" w:cs="Lohit Devanagari"/>
-      <w:sz w:val="28"/>
-      <w:szCs w:val="28"/>
-    </w:rPr>
-  </w:style>
-  <w:style w:type="paragraph" w:styleId="Corpodotexto">
-    <w:name w:val="Body Text"/>
-    <w:basedOn w:val="Normal"/>
-    <w:pPr>
-      <w:spacing w:lineRule="auto" w:line="276" w:before="0" w:after="140"/>
-    </w:pPr>
-    <w:rPr/>
-  </w:style>
-  <w:style w:type="paragraph" w:styleId="Lista">
-    <w:name w:val="List"/>
-    <w:basedOn w:val="Corpodotexto"/>
-    <w:pPr/>
-    <w:rPr>
-      <w:rFonts w:cs="Lohit Devanagari"/>
-    </w:rPr>
-  </w:style>
-  <w:style w:type="paragraph" w:styleId="Legenda">
-    <w:name w:val="Caption"/>
-    <w:basedOn w:val="Normal"/>
-    <w:qFormat/>
-    <w:pPr>
-      <w:suppressLineNumbers/>
-      <w:spacing w:before="120" w:after="120"/>
-    </w:pPr>
-    <w:rPr>
-      <w:rFonts w:cs="Lohit Devanagari"/>
-      <w:i/>
-      <w:iCs/>
-      <w:sz w:val="24"/>
-      <w:szCs w:val="24"/>
-    </w:rPr>
-  </w:style>
-  <w:style w:type="paragraph" w:styleId="Ndice">
-    <w:name w:val="Índice"/>
-    <w:basedOn w:val="Normal"/>
-    <w:qFormat/>
-    <w:pPr>
-      <w:suppressLineNumbers/>
-    </w:pPr>
-    <w:rPr>
-      <w:rFonts w:cs="Lohit Devanagari"/>
-    </w:rPr>
-  </w:style>
-  <w:style w:type="paragraph" w:styleId="Cabealhoerodap">
-    <w:name w:val="Cabeçalho e rodapé"/>
-    <w:basedOn w:val="Normal"/>
-    <w:qFormat/>
-    <w:pPr/>
-    <w:rPr/>
-  </w:style>
-  <w:style w:type="paragraph" w:styleId="Cabealho">
-    <w:name w:val="Header"/>
-    <w:basedOn w:val="Normal"/>
-    <w:link w:val="CabealhoCarter"/>
-    <w:uiPriority w:val="99"/>
-    <w:unhideWhenUsed/>
-    <w:rsid w:val="00dc6141"/>
-    <w:pPr>
-      <w:tabs>
-        <w:tab w:val="clear" w:pos="708"/>
-        <w:tab w:val="center" w:pos="4252" w:leader="none"/>
-        <w:tab w:val="right" w:pos="8504" w:leader="none"/>
-      </w:tabs>
-      <w:spacing w:lineRule="auto" w:line="240" w:before="0" w:after="0"/>
-    </w:pPr>
-    <w:rPr/>
-  </w:style>
-  <w:style w:type="paragraph" w:styleId="Rodap">
-    <w:name w:val="Footer"/>
-    <w:basedOn w:val="Normal"/>
-    <w:link w:val="RodapCarter"/>
-    <w:uiPriority w:val="99"/>
-    <w:unhideWhenUsed/>
-    <w:rsid w:val="00dc6141"/>
-    <w:pPr>
-      <w:tabs>
-        <w:tab w:val="clear" w:pos="708"/>
-        <w:tab w:val="center" w:pos="4252" w:leader="none"/>
-        <w:tab w:val="right" w:pos="8504" w:leader="none"/>
-      </w:tabs>
-      <w:spacing w:lineRule="auto" w:line="240" w:before="0" w:after="0"/>
-    </w:pPr>
-    <w:rPr/>
-  </w:style>
-  <w:style w:type="paragraph" w:styleId="ListParagraph">
-    <w:name w:val="List Paragraph"/>
-    <w:basedOn w:val="Normal"/>
-    <w:uiPriority w:val="34"/>
-    <w:qFormat/>
-    <w:rsid w:val="00112faf"/>
-    <w:pPr>
-      <w:spacing w:before="0" w:after="200"/>
-      <w:ind w:left="720" w:hanging="0"/>
-      <w:contextualSpacing/>
-    </w:pPr>
-    <w:rPr/>
-  </w:style>
-  <w:style w:type="paragraph" w:styleId="Contedodamoldura" w:customStyle="1">
-    <w:name w:val="Conteúdo da moldura"/>
-    <w:basedOn w:val="Normal"/>
-    <w:qFormat/>
-    <w:rsid w:val="00f05e6b"/>
-    <w:pPr/>
-    <w:rPr>
-      <w:color w:val="00000A"/>
-    </w:rPr>
-  </w:style>
-  <w:style w:type="numbering" w:styleId="NoList" w:default="1">
-    <w:name w:val="No List"/>
-    <w:uiPriority w:val="99"/>
-    <w:semiHidden/>
-    <w:unhideWhenUsed/>
-    <w:qFormat/>
   </w:style>
   <w:style w:type="table" w:default="1" w:styleId="Tabelanormal">
     <w:name w:val="Normal Table"/>
@@ -3547,6 +3416,148 @@
         <w:right w:w="108" w:type="dxa"/>
       </w:tblCellMar>
     </w:tblPr>
+  </w:style>
+  <w:style w:type="numbering" w:default="1" w:styleId="Semlista">
+    <w:name w:val="No List"/>
+    <w:uiPriority w:val="99"/>
+    <w:semiHidden/>
+    <w:unhideWhenUsed/>
+  </w:style>
+  <w:style w:type="character" w:customStyle="1" w:styleId="CabealhoCarter">
+    <w:name w:val="Cabeçalho Caráter"/>
+    <w:basedOn w:val="Tipodeletrapredefinidodopargrafo"/>
+    <w:link w:val="Cabealho"/>
+    <w:uiPriority w:val="99"/>
+    <w:qFormat/>
+    <w:rsid w:val="00DC6141"/>
+  </w:style>
+  <w:style w:type="character" w:customStyle="1" w:styleId="RodapCarter">
+    <w:name w:val="Rodapé Caráter"/>
+    <w:basedOn w:val="Tipodeletrapredefinidodopargrafo"/>
+    <w:link w:val="Rodap"/>
+    <w:uiPriority w:val="99"/>
+    <w:qFormat/>
+    <w:rsid w:val="00DC6141"/>
+  </w:style>
+  <w:style w:type="character" w:customStyle="1" w:styleId="LigaodeInternet">
+    <w:name w:val="Ligação de Internet"/>
+    <w:basedOn w:val="Tipodeletrapredefinidodopargrafo"/>
+    <w:rsid w:val="00DC6141"/>
+    <w:rPr>
+      <w:color w:val="0000FF"/>
+      <w:u w:val="single"/>
+    </w:rPr>
+  </w:style>
+  <w:style w:type="paragraph" w:styleId="Ttulo">
+    <w:name w:val="Title"/>
+    <w:basedOn w:val="Normal"/>
+    <w:next w:val="Corpodetexto"/>
+    <w:qFormat/>
+    <w:pPr>
+      <w:keepNext/>
+      <w:spacing w:before="240" w:after="120"/>
+    </w:pPr>
+    <w:rPr>
+      <w:rFonts w:ascii="Liberation Sans" w:eastAsia="Noto Sans CJK SC" w:hAnsi="Liberation Sans" w:cs="Lohit Devanagari"/>
+      <w:sz w:val="28"/>
+      <w:szCs w:val="28"/>
+    </w:rPr>
+  </w:style>
+  <w:style w:type="paragraph" w:styleId="Corpodetexto">
+    <w:name w:val="Body Text"/>
+    <w:basedOn w:val="Normal"/>
+    <w:pPr>
+      <w:spacing w:after="140"/>
+    </w:pPr>
+  </w:style>
+  <w:style w:type="paragraph" w:styleId="Lista">
+    <w:name w:val="List"/>
+    <w:basedOn w:val="Corpodetexto"/>
+    <w:rPr>
+      <w:rFonts w:cs="Lohit Devanagari"/>
+    </w:rPr>
+  </w:style>
+  <w:style w:type="paragraph" w:styleId="Legenda">
+    <w:name w:val="caption"/>
+    <w:basedOn w:val="Normal"/>
+    <w:qFormat/>
+    <w:pPr>
+      <w:suppressLineNumbers/>
+      <w:spacing w:before="120" w:after="120"/>
+    </w:pPr>
+    <w:rPr>
+      <w:rFonts w:cs="Lohit Devanagari"/>
+      <w:i/>
+      <w:iCs/>
+      <w:sz w:val="24"/>
+      <w:szCs w:val="24"/>
+    </w:rPr>
+  </w:style>
+  <w:style w:type="paragraph" w:customStyle="1" w:styleId="ndice">
+    <w:name w:val="Índice"/>
+    <w:basedOn w:val="Normal"/>
+    <w:qFormat/>
+    <w:pPr>
+      <w:suppressLineNumbers/>
+    </w:pPr>
+    <w:rPr>
+      <w:rFonts w:cs="Lohit Devanagari"/>
+    </w:rPr>
+  </w:style>
+  <w:style w:type="paragraph" w:customStyle="1" w:styleId="Cabealhoerodap">
+    <w:name w:val="Cabeçalho e rodapé"/>
+    <w:basedOn w:val="Normal"/>
+    <w:qFormat/>
+  </w:style>
+  <w:style w:type="paragraph" w:styleId="Cabealho">
+    <w:name w:val="header"/>
+    <w:basedOn w:val="Normal"/>
+    <w:link w:val="CabealhoCarter"/>
+    <w:uiPriority w:val="99"/>
+    <w:unhideWhenUsed/>
+    <w:rsid w:val="00DC6141"/>
+    <w:pPr>
+      <w:tabs>
+        <w:tab w:val="center" w:pos="4252"/>
+        <w:tab w:val="right" w:pos="8504"/>
+      </w:tabs>
+      <w:spacing w:after="0" w:line="240" w:lineRule="auto"/>
+    </w:pPr>
+  </w:style>
+  <w:style w:type="paragraph" w:styleId="Rodap">
+    <w:name w:val="footer"/>
+    <w:basedOn w:val="Normal"/>
+    <w:link w:val="RodapCarter"/>
+    <w:uiPriority w:val="99"/>
+    <w:unhideWhenUsed/>
+    <w:rsid w:val="00DC6141"/>
+    <w:pPr>
+      <w:tabs>
+        <w:tab w:val="center" w:pos="4252"/>
+        <w:tab w:val="right" w:pos="8504"/>
+      </w:tabs>
+      <w:spacing w:after="0" w:line="240" w:lineRule="auto"/>
+    </w:pPr>
+  </w:style>
+  <w:style w:type="paragraph" w:styleId="PargrafodaLista">
+    <w:name w:val="List Paragraph"/>
+    <w:basedOn w:val="Normal"/>
+    <w:uiPriority w:val="34"/>
+    <w:qFormat/>
+    <w:rsid w:val="00112FAF"/>
+    <w:pPr>
+      <w:ind w:left="720"/>
+      <w:contextualSpacing/>
+    </w:pPr>
+  </w:style>
+  <w:style w:type="paragraph" w:customStyle="1" w:styleId="Contedodamoldura">
+    <w:name w:val="Conteúdo da moldura"/>
+    <w:basedOn w:val="Normal"/>
+    <w:qFormat/>
+    <w:rsid w:val="00F05E6B"/>
+    <w:rPr>
+      <w:color w:val="00000A"/>
+    </w:rPr>
   </w:style>
 </w:styles>
 </file>

</xml_diff>